<commit_message>
guía Limpiar cache navegadores
guía Limpiar cache navegadores
</commit_message>
<xml_diff>
--- a/LOGIN/MINUTAS/Minuta_INAP_Reunion_AVANCES_08032023.docx
+++ b/LOGIN/MINUTAS/Minuta_INAP_Reunion_AVANCES_08032023.docx
@@ -46,8 +46,6 @@
                 <w:szCs w:val="24"/>
               </w:rPr>
             </w:pPr>
-            <w:bookmarkStart w:id="0" w:name="_GoBack"/>
-            <w:bookmarkEnd w:id="0"/>
             <w:r>
               <w:rPr>
                 <w:rFonts w:ascii="Arial" w:eastAsia="Arial" w:hAnsi="Arial" w:cs="Arial"/>
@@ -106,75 +104,7 @@
                 <w:b/>
                 <w:iCs/>
               </w:rPr>
-              <w:t>Implementación</w:t>
-            </w:r>
-            <w:r>
-              <w:rPr>
-                <w:rFonts w:cs="Arial"/>
-                <w:b/>
-                <w:iCs/>
-              </w:rPr>
-              <w:t xml:space="preserve"> de la </w:t>
-            </w:r>
-            <w:r>
-              <w:rPr>
-                <w:rFonts w:cs="Arial"/>
-                <w:b/>
-                <w:bCs/>
-                <w:iCs/>
-                <w:lang w:val="es-ES"/>
-              </w:rPr>
-              <w:t>Pla</w:t>
-            </w:r>
-            <w:r>
-              <w:rPr>
-                <w:rFonts w:cs="Arial"/>
-                <w:b/>
-                <w:bCs/>
-                <w:iCs/>
-                <w:lang w:val="es-ES"/>
-              </w:rPr>
-              <w:t xml:space="preserve">taforma de </w:t>
-            </w:r>
-            <w:r>
-              <w:rPr>
-                <w:rFonts w:cs="Arial"/>
-                <w:b/>
-                <w:bCs/>
-                <w:iCs/>
-                <w:lang w:val="es-ES"/>
-              </w:rPr>
-              <w:t>Distribución</w:t>
-            </w:r>
-            <w:r>
-              <w:rPr>
-                <w:rFonts w:cs="Arial"/>
-                <w:b/>
-                <w:bCs/>
-                <w:iCs/>
-                <w:lang w:val="es-ES"/>
-              </w:rPr>
-              <w:t xml:space="preserve"> de Recursos a Muni</w:t>
-            </w:r>
-            <w:r>
-              <w:rPr>
-                <w:rFonts w:cs="Arial"/>
-                <w:b/>
-                <w:bCs/>
-                <w:iCs/>
-                <w:lang w:val="es-ES"/>
-              </w:rPr>
-              <w:t>ci</w:t>
-            </w:r>
-            <w:r>
-              <w:rPr>
-                <w:rFonts w:cs="Arial"/>
-                <w:b/>
-                <w:bCs/>
-                <w:iCs/>
-                <w:lang w:val="es-ES"/>
-              </w:rPr>
-              <w:t>pios y Entidades</w:t>
+              <w:t>Sistema del Presupuesto Basado en Resultados</w:t>
             </w:r>
             <w:r>
               <w:rPr>
@@ -272,7 +202,7 @@
                 <w:sz w:val="24"/>
                 <w:szCs w:val="24"/>
               </w:rPr>
-              <w:t>25</w:t>
+              <w:t>08</w:t>
             </w:r>
             <w:r>
               <w:rPr>
@@ -288,15 +218,7 @@
                 <w:sz w:val="24"/>
                 <w:szCs w:val="24"/>
               </w:rPr>
-              <w:t>noviembre</w:t>
-            </w:r>
-            <w:r>
-              <w:rPr>
-                <w:rFonts w:ascii="Arial" w:eastAsia="Calibri" w:hAnsi="Arial" w:cs="Arial"/>
-                <w:sz w:val="24"/>
-                <w:szCs w:val="24"/>
-              </w:rPr>
-              <w:t xml:space="preserve"> 2022</w:t>
+              <w:t>marzo 2023</w:t>
             </w:r>
           </w:p>
         </w:tc>
@@ -372,7 +294,35 @@
                 <w:sz w:val="24"/>
                 <w:szCs w:val="24"/>
               </w:rPr>
-              <w:t>Alfonso O. Ortiz Espinoza Gerente de Proyectos INAP</w:t>
+              <w:t xml:space="preserve">Iris Cecilia Lechuga Arteaga </w:t>
+            </w:r>
+            <w:proofErr w:type="spellStart"/>
+            <w:r>
+              <w:rPr>
+                <w:rFonts w:ascii="Arial" w:eastAsia="Calibri" w:hAnsi="Arial" w:cs="Arial"/>
+                <w:sz w:val="24"/>
+                <w:szCs w:val="24"/>
+              </w:rPr>
+              <w:t>Tester</w:t>
+            </w:r>
+            <w:proofErr w:type="spellEnd"/>
+            <w:r>
+              <w:rPr>
+                <w:rFonts w:ascii="Arial" w:eastAsia="Calibri" w:hAnsi="Arial" w:cs="Arial"/>
+                <w:sz w:val="24"/>
+                <w:szCs w:val="24"/>
+              </w:rPr>
+              <w:t xml:space="preserve"> </w:t>
+            </w:r>
+            <w:bookmarkStart w:id="0" w:name="_GoBack"/>
+            <w:bookmarkEnd w:id="0"/>
+            <w:r>
+              <w:rPr>
+                <w:rFonts w:ascii="Arial" w:eastAsia="Calibri" w:hAnsi="Arial" w:cs="Arial"/>
+                <w:sz w:val="24"/>
+                <w:szCs w:val="24"/>
+              </w:rPr>
+              <w:t>INAP</w:t>
             </w:r>
           </w:p>
         </w:tc>
@@ -520,7 +470,7 @@
                 <w:sz w:val="24"/>
                 <w:szCs w:val="24"/>
               </w:rPr>
-              <w:t xml:space="preserve">Reunión de revisión de avances de la Plataforma de Distribución de Recursos a Municipios y </w:t>
+              <w:t xml:space="preserve">Reunión de revisión de avances de la Plataforma </w:t>
             </w:r>
             <w:r>
               <w:rPr>
@@ -528,7 +478,7 @@
                 <w:sz w:val="24"/>
                 <w:szCs w:val="24"/>
               </w:rPr>
-              <w:t>Organismos Paraestatales</w:t>
+              <w:t xml:space="preserve">Sistema del Presupuesto Basado en Resultados </w:t>
             </w:r>
           </w:p>
         </w:tc>
@@ -677,7 +627,16 @@
                 <w:sz w:val="24"/>
                 <w:szCs w:val="24"/>
               </w:rPr>
-              <w:t>Cesar Gabriel Rivera Cantú</w:t>
+              <w:t xml:space="preserve">Emmanuel </w:t>
+            </w:r>
+            <w:r>
+              <w:rPr>
+                <w:rFonts w:ascii="Arial" w:eastAsia="Arial" w:hAnsi="Arial" w:cs="Arial"/>
+                <w:b/>
+                <w:sz w:val="24"/>
+                <w:szCs w:val="24"/>
+              </w:rPr>
+              <w:t xml:space="preserve">González Álvarez </w:t>
             </w:r>
           </w:p>
         </w:tc>
@@ -713,334 +672,7 @@
                 <w:sz w:val="24"/>
                 <w:szCs w:val="24"/>
               </w:rPr>
-              <w:t>CPH</w:t>
-            </w:r>
-          </w:p>
-        </w:tc>
-      </w:tr>
-      <w:tr>
-        <w:trPr>
-          <w:trHeight w:val="280"/>
-        </w:trPr>
-        <w:tc>
-          <w:tcPr>
-            <w:tcW w:w="2521" w:type="pct"/>
-            <w:gridSpan w:val="2"/>
-            <w:tcBorders>
-              <w:top w:val="single" w:sz="4" w:space="0" w:color="000000"/>
-              <w:left w:val="single" w:sz="4" w:space="0" w:color="000000"/>
-              <w:bottom w:val="single" w:sz="4" w:space="0" w:color="000000"/>
-              <w:right w:val="single" w:sz="4" w:space="0" w:color="000000"/>
-            </w:tcBorders>
-            <w:shd w:val="clear" w:color="000000" w:fill="FFFFFF"/>
-            <w:tcMar>
-              <w:left w:w="28" w:type="dxa"/>
-              <w:right w:w="28" w:type="dxa"/>
-            </w:tcMar>
-          </w:tcPr>
-          <w:p>
-            <w:pPr>
-              <w:rPr>
-                <w:rFonts w:ascii="Arial" w:eastAsia="Arial" w:hAnsi="Arial" w:cs="Arial"/>
-                <w:b/>
-                <w:sz w:val="24"/>
-                <w:szCs w:val="24"/>
-              </w:rPr>
-            </w:pPr>
-            <w:r>
-              <w:rPr>
-                <w:rFonts w:ascii="Arial" w:eastAsia="Arial" w:hAnsi="Arial" w:cs="Arial"/>
-                <w:b/>
-                <w:sz w:val="24"/>
-                <w:szCs w:val="24"/>
-              </w:rPr>
-              <w:t xml:space="preserve">Verónica </w:t>
-            </w:r>
-            <w:r>
-              <w:rPr>
-                <w:rFonts w:ascii="Arial" w:eastAsia="Arial" w:hAnsi="Arial" w:cs="Arial"/>
-                <w:b/>
-                <w:sz w:val="24"/>
-                <w:szCs w:val="24"/>
-                <w:lang w:val="en-US"/>
-              </w:rPr>
-              <w:t>Cárdenas</w:t>
-            </w:r>
-          </w:p>
-        </w:tc>
-        <w:tc>
-          <w:tcPr>
-            <w:tcW w:w="2479" w:type="pct"/>
-            <w:gridSpan w:val="2"/>
-            <w:tcBorders>
-              <w:top w:val="single" w:sz="4" w:space="0" w:color="000000"/>
-              <w:left w:val="single" w:sz="4" w:space="0" w:color="000000"/>
-              <w:bottom w:val="single" w:sz="4" w:space="0" w:color="000000"/>
-              <w:right w:val="single" w:sz="4" w:space="0" w:color="000000"/>
-            </w:tcBorders>
-            <w:shd w:val="clear" w:color="000000" w:fill="FFFFFF"/>
-            <w:tcMar>
-              <w:left w:w="28" w:type="dxa"/>
-              <w:right w:w="28" w:type="dxa"/>
-            </w:tcMar>
-          </w:tcPr>
-          <w:p>
-            <w:pPr>
-              <w:rPr>
-                <w:rFonts w:ascii="Arial" w:eastAsia="Arial" w:hAnsi="Arial" w:cs="Arial"/>
-                <w:b/>
-                <w:sz w:val="24"/>
-                <w:szCs w:val="24"/>
-              </w:rPr>
-            </w:pPr>
-            <w:r>
-              <w:rPr>
-                <w:rFonts w:ascii="Arial" w:eastAsia="Arial" w:hAnsi="Arial" w:cs="Arial"/>
-                <w:b/>
-                <w:sz w:val="24"/>
-                <w:szCs w:val="24"/>
-              </w:rPr>
-              <w:t>DAMOP</w:t>
-            </w:r>
-          </w:p>
-        </w:tc>
-      </w:tr>
-      <w:tr>
-        <w:trPr>
-          <w:trHeight w:val="280"/>
-        </w:trPr>
-        <w:tc>
-          <w:tcPr>
-            <w:tcW w:w="2521" w:type="pct"/>
-            <w:gridSpan w:val="2"/>
-            <w:tcBorders>
-              <w:top w:val="single" w:sz="4" w:space="0" w:color="000000"/>
-              <w:left w:val="single" w:sz="4" w:space="0" w:color="000000"/>
-              <w:bottom w:val="single" w:sz="4" w:space="0" w:color="000000"/>
-              <w:right w:val="single" w:sz="4" w:space="0" w:color="000000"/>
-            </w:tcBorders>
-            <w:shd w:val="clear" w:color="000000" w:fill="FFFFFF"/>
-            <w:tcMar>
-              <w:left w:w="28" w:type="dxa"/>
-              <w:right w:w="28" w:type="dxa"/>
-            </w:tcMar>
-          </w:tcPr>
-          <w:p>
-            <w:pPr>
-              <w:rPr>
-                <w:rFonts w:ascii="Arial" w:eastAsia="Arial" w:hAnsi="Arial" w:cs="Arial"/>
-                <w:b/>
-                <w:sz w:val="24"/>
-                <w:szCs w:val="24"/>
-              </w:rPr>
-            </w:pPr>
-            <w:r>
-              <w:rPr>
-                <w:rFonts w:ascii="Arial" w:eastAsia="Arial" w:hAnsi="Arial" w:cs="Arial"/>
-                <w:b/>
-                <w:sz w:val="24"/>
-                <w:szCs w:val="24"/>
-              </w:rPr>
-              <w:t>José Luis Cantú</w:t>
-            </w:r>
-            <w:r>
-              <w:rPr>
-                <w:rFonts w:ascii="Arial" w:eastAsia="Arial" w:hAnsi="Arial" w:cs="Arial"/>
-                <w:b/>
-                <w:sz w:val="24"/>
-                <w:szCs w:val="24"/>
-              </w:rPr>
-              <w:t xml:space="preserve"> Pérez</w:t>
-            </w:r>
-          </w:p>
-        </w:tc>
-        <w:tc>
-          <w:tcPr>
-            <w:tcW w:w="2479" w:type="pct"/>
-            <w:gridSpan w:val="2"/>
-            <w:tcBorders>
-              <w:top w:val="single" w:sz="4" w:space="0" w:color="000000"/>
-              <w:left w:val="single" w:sz="4" w:space="0" w:color="000000"/>
-              <w:bottom w:val="single" w:sz="4" w:space="0" w:color="000000"/>
-              <w:right w:val="single" w:sz="4" w:space="0" w:color="000000"/>
-            </w:tcBorders>
-            <w:shd w:val="clear" w:color="000000" w:fill="FFFFFF"/>
-            <w:tcMar>
-              <w:left w:w="28" w:type="dxa"/>
-              <w:right w:w="28" w:type="dxa"/>
-            </w:tcMar>
-          </w:tcPr>
-          <w:p>
-            <w:pPr>
-              <w:rPr>
-                <w:rFonts w:ascii="Arial" w:eastAsia="Arial" w:hAnsi="Arial" w:cs="Arial"/>
-                <w:b/>
-                <w:sz w:val="24"/>
-                <w:szCs w:val="24"/>
-              </w:rPr>
-            </w:pPr>
-            <w:r>
-              <w:rPr>
-                <w:rFonts w:ascii="Arial" w:eastAsia="Arial" w:hAnsi="Arial" w:cs="Arial"/>
-                <w:b/>
-                <w:sz w:val="24"/>
-                <w:szCs w:val="24"/>
-              </w:rPr>
-              <w:t>TI</w:t>
-            </w:r>
-          </w:p>
-        </w:tc>
-      </w:tr>
-      <w:tr>
-        <w:trPr>
-          <w:trHeight w:val="1"/>
-        </w:trPr>
-        <w:tc>
-          <w:tcPr>
-            <w:tcW w:w="2521" w:type="pct"/>
-            <w:gridSpan w:val="2"/>
-            <w:tcBorders>
-              <w:top w:val="single" w:sz="4" w:space="0" w:color="000000"/>
-              <w:left w:val="single" w:sz="4" w:space="0" w:color="000000"/>
-              <w:bottom w:val="single" w:sz="4" w:space="0" w:color="000000"/>
-              <w:right w:val="single" w:sz="4" w:space="0" w:color="000000"/>
-            </w:tcBorders>
-            <w:shd w:val="clear" w:color="000000" w:fill="FFFFFF"/>
-            <w:tcMar>
-              <w:left w:w="28" w:type="dxa"/>
-              <w:right w:w="28" w:type="dxa"/>
-            </w:tcMar>
-          </w:tcPr>
-          <w:p>
-            <w:pPr>
-              <w:rPr>
-                <w:rFonts w:ascii="Arial" w:eastAsia="Arial" w:hAnsi="Arial" w:cs="Arial"/>
-                <w:b/>
-                <w:sz w:val="24"/>
-                <w:szCs w:val="24"/>
-              </w:rPr>
-            </w:pPr>
-            <w:r>
-              <w:rPr>
-                <w:rFonts w:ascii="Arial" w:eastAsia="Arial" w:hAnsi="Arial" w:cs="Arial"/>
-                <w:b/>
-                <w:sz w:val="24"/>
-                <w:szCs w:val="24"/>
-              </w:rPr>
-              <w:t>Blanca Sánchez</w:t>
-            </w:r>
-          </w:p>
-        </w:tc>
-        <w:tc>
-          <w:tcPr>
-            <w:tcW w:w="2479" w:type="pct"/>
-            <w:gridSpan w:val="2"/>
-            <w:tcBorders>
-              <w:top w:val="single" w:sz="4" w:space="0" w:color="000000"/>
-              <w:left w:val="single" w:sz="4" w:space="0" w:color="000000"/>
-              <w:bottom w:val="single" w:sz="4" w:space="0" w:color="000000"/>
-              <w:right w:val="single" w:sz="4" w:space="0" w:color="000000"/>
-            </w:tcBorders>
-            <w:shd w:val="clear" w:color="000000" w:fill="FFFFFF"/>
-            <w:tcMar>
-              <w:left w:w="28" w:type="dxa"/>
-              <w:right w:w="28" w:type="dxa"/>
-            </w:tcMar>
-          </w:tcPr>
-          <w:p>
-            <w:pPr>
-              <w:rPr>
-                <w:rFonts w:ascii="Arial" w:eastAsia="Arial" w:hAnsi="Arial" w:cs="Arial"/>
-                <w:b/>
-                <w:sz w:val="24"/>
-                <w:szCs w:val="24"/>
-              </w:rPr>
-            </w:pPr>
-            <w:r>
-              <w:rPr>
-                <w:rFonts w:ascii="Arial" w:eastAsia="Arial" w:hAnsi="Arial" w:cs="Arial"/>
-                <w:b/>
-                <w:sz w:val="24"/>
-                <w:szCs w:val="24"/>
-              </w:rPr>
-              <w:t>DCCP</w:t>
-            </w:r>
-          </w:p>
-        </w:tc>
-      </w:tr>
-      <w:tr>
-        <w:trPr>
-          <w:trHeight w:val="1"/>
-        </w:trPr>
-        <w:tc>
-          <w:tcPr>
-            <w:tcW w:w="2521" w:type="pct"/>
-            <w:gridSpan w:val="2"/>
-            <w:tcBorders>
-              <w:top w:val="single" w:sz="4" w:space="0" w:color="000000"/>
-              <w:left w:val="single" w:sz="4" w:space="0" w:color="000000"/>
-              <w:bottom w:val="single" w:sz="4" w:space="0" w:color="000000"/>
-              <w:right w:val="single" w:sz="4" w:space="0" w:color="000000"/>
-            </w:tcBorders>
-            <w:shd w:val="clear" w:color="000000" w:fill="FFFFFF"/>
-            <w:tcMar>
-              <w:left w:w="28" w:type="dxa"/>
-              <w:right w:w="28" w:type="dxa"/>
-            </w:tcMar>
-          </w:tcPr>
-          <w:p>
-            <w:pPr>
-              <w:rPr>
-                <w:rFonts w:ascii="Arial" w:eastAsia="Arial" w:hAnsi="Arial" w:cs="Arial"/>
-                <w:b/>
-                <w:sz w:val="24"/>
-                <w:szCs w:val="24"/>
-              </w:rPr>
-            </w:pPr>
-            <w:r>
-              <w:rPr>
-                <w:rFonts w:ascii="Arial" w:eastAsia="Arial" w:hAnsi="Arial" w:cs="Arial"/>
-                <w:b/>
-                <w:sz w:val="24"/>
-                <w:szCs w:val="24"/>
-              </w:rPr>
-              <w:t>Juan Luis</w:t>
-            </w:r>
-          </w:p>
-        </w:tc>
-        <w:tc>
-          <w:tcPr>
-            <w:tcW w:w="2479" w:type="pct"/>
-            <w:gridSpan w:val="2"/>
-            <w:tcBorders>
-              <w:top w:val="single" w:sz="4" w:space="0" w:color="000000"/>
-              <w:left w:val="single" w:sz="4" w:space="0" w:color="000000"/>
-              <w:bottom w:val="single" w:sz="4" w:space="0" w:color="000000"/>
-              <w:right w:val="single" w:sz="4" w:space="0" w:color="000000"/>
-            </w:tcBorders>
-            <w:shd w:val="clear" w:color="000000" w:fill="FFFFFF"/>
-            <w:tcMar>
-              <w:left w:w="28" w:type="dxa"/>
-              <w:right w:w="28" w:type="dxa"/>
-            </w:tcMar>
-          </w:tcPr>
-          <w:p>
-            <w:pPr>
-              <w:rPr>
-                <w:rFonts w:ascii="Arial" w:eastAsia="Arial" w:hAnsi="Arial" w:cs="Arial"/>
-                <w:b/>
-                <w:sz w:val="24"/>
-                <w:szCs w:val="24"/>
-              </w:rPr>
-            </w:pPr>
-            <w:r>
-              <w:rPr>
-                <w:rFonts w:ascii="Arial" w:eastAsia="Arial" w:hAnsi="Arial" w:cs="Arial"/>
-                <w:b/>
-                <w:sz w:val="24"/>
-                <w:szCs w:val="24"/>
-              </w:rPr>
-              <w:t>CPH</w:t>
+              <w:t xml:space="preserve">Jefe de Monitoreo </w:t>
             </w:r>
           </w:p>
         </w:tc>
@@ -1172,7 +804,7 @@
                 <w:sz w:val="24"/>
                 <w:szCs w:val="24"/>
               </w:rPr>
-              <w:t>Adolfo Ángel García</w:t>
+              <w:t xml:space="preserve">José Ángel Pérez Alonso </w:t>
             </w:r>
           </w:p>
         </w:tc>
@@ -1228,648 +860,6 @@
               <w:bottom w:val="single" w:sz="4" w:space="0" w:color="000000"/>
               <w:right w:val="single" w:sz="4" w:space="0" w:color="000000"/>
             </w:tcBorders>
-            <w:shd w:val="clear" w:color="auto" w:fill="auto"/>
-            <w:tcMar>
-              <w:left w:w="28" w:type="dxa"/>
-              <w:right w:w="28" w:type="dxa"/>
-            </w:tcMar>
-          </w:tcPr>
-          <w:p>
-            <w:pPr>
-              <w:rPr>
-                <w:rFonts w:ascii="Arial" w:eastAsia="Arial" w:hAnsi="Arial" w:cs="Arial"/>
-                <w:b/>
-                <w:sz w:val="24"/>
-                <w:szCs w:val="24"/>
-              </w:rPr>
-            </w:pPr>
-            <w:r>
-              <w:rPr>
-                <w:rFonts w:ascii="Arial" w:eastAsia="Arial" w:hAnsi="Arial" w:cs="Arial"/>
-                <w:b/>
-                <w:sz w:val="24"/>
-                <w:szCs w:val="24"/>
-              </w:rPr>
-              <w:t>San Juanita de Jesús Reyes Hinojosa</w:t>
-            </w:r>
-          </w:p>
-        </w:tc>
-        <w:tc>
-          <w:tcPr>
-            <w:tcW w:w="2479" w:type="pct"/>
-            <w:gridSpan w:val="2"/>
-            <w:tcBorders>
-              <w:top w:val="single" w:sz="4" w:space="0" w:color="000000"/>
-              <w:left w:val="single" w:sz="4" w:space="0" w:color="000000"/>
-              <w:bottom w:val="single" w:sz="4" w:space="0" w:color="000000"/>
-              <w:right w:val="single" w:sz="4" w:space="0" w:color="000000"/>
-            </w:tcBorders>
-            <w:shd w:val="clear" w:color="auto" w:fill="auto"/>
-            <w:tcMar>
-              <w:left w:w="28" w:type="dxa"/>
-              <w:right w:w="28" w:type="dxa"/>
-            </w:tcMar>
-            <w:vAlign w:val="bottom"/>
-          </w:tcPr>
-          <w:p>
-            <w:pPr>
-              <w:rPr>
-                <w:rFonts w:ascii="Arial" w:eastAsia="Arial" w:hAnsi="Arial" w:cs="Arial"/>
-                <w:b/>
-                <w:sz w:val="24"/>
-                <w:szCs w:val="24"/>
-              </w:rPr>
-            </w:pPr>
-            <w:r>
-              <w:rPr>
-                <w:rFonts w:ascii="Arial" w:eastAsia="Arial" w:hAnsi="Arial" w:cs="Arial"/>
-                <w:b/>
-                <w:sz w:val="24"/>
-                <w:szCs w:val="24"/>
-              </w:rPr>
-              <w:t>Personal INAP</w:t>
-            </w:r>
-          </w:p>
-        </w:tc>
-      </w:tr>
-      <w:tr>
-        <w:trPr>
-          <w:trHeight w:val="60"/>
-        </w:trPr>
-        <w:tc>
-          <w:tcPr>
-            <w:tcW w:w="2521" w:type="pct"/>
-            <w:gridSpan w:val="2"/>
-            <w:tcBorders>
-              <w:top w:val="single" w:sz="4" w:space="0" w:color="000000"/>
-              <w:left w:val="single" w:sz="4" w:space="0" w:color="000000"/>
-              <w:bottom w:val="single" w:sz="4" w:space="0" w:color="000000"/>
-              <w:right w:val="single" w:sz="4" w:space="0" w:color="000000"/>
-            </w:tcBorders>
-            <w:shd w:val="clear" w:color="auto" w:fill="auto"/>
-            <w:tcMar>
-              <w:left w:w="28" w:type="dxa"/>
-              <w:right w:w="28" w:type="dxa"/>
-            </w:tcMar>
-          </w:tcPr>
-          <w:p>
-            <w:pPr>
-              <w:rPr>
-                <w:rFonts w:ascii="Arial" w:eastAsia="Arial" w:hAnsi="Arial" w:cs="Arial"/>
-                <w:b/>
-                <w:sz w:val="24"/>
-                <w:szCs w:val="24"/>
-              </w:rPr>
-            </w:pPr>
-            <w:r>
-              <w:rPr>
-                <w:rFonts w:ascii="Arial" w:eastAsia="Arial" w:hAnsi="Arial" w:cs="Arial"/>
-                <w:b/>
-                <w:sz w:val="24"/>
-                <w:szCs w:val="24"/>
-              </w:rPr>
-              <w:t>Gonzalo Cantú Treviño</w:t>
-            </w:r>
-          </w:p>
-        </w:tc>
-        <w:tc>
-          <w:tcPr>
-            <w:tcW w:w="2479" w:type="pct"/>
-            <w:gridSpan w:val="2"/>
-            <w:tcBorders>
-              <w:top w:val="single" w:sz="4" w:space="0" w:color="000000"/>
-              <w:left w:val="single" w:sz="4" w:space="0" w:color="000000"/>
-              <w:bottom w:val="single" w:sz="4" w:space="0" w:color="000000"/>
-              <w:right w:val="single" w:sz="4" w:space="0" w:color="000000"/>
-            </w:tcBorders>
-            <w:shd w:val="clear" w:color="auto" w:fill="auto"/>
-            <w:tcMar>
-              <w:left w:w="28" w:type="dxa"/>
-              <w:right w:w="28" w:type="dxa"/>
-            </w:tcMar>
-            <w:vAlign w:val="bottom"/>
-          </w:tcPr>
-          <w:p>
-            <w:pPr>
-              <w:rPr>
-                <w:rFonts w:ascii="Arial" w:eastAsia="Arial" w:hAnsi="Arial" w:cs="Arial"/>
-                <w:b/>
-                <w:sz w:val="24"/>
-                <w:szCs w:val="24"/>
-              </w:rPr>
-            </w:pPr>
-            <w:r>
-              <w:rPr>
-                <w:rFonts w:ascii="Arial" w:eastAsia="Arial" w:hAnsi="Arial" w:cs="Arial"/>
-                <w:b/>
-                <w:sz w:val="24"/>
-                <w:szCs w:val="24"/>
-              </w:rPr>
-              <w:t>Personal INAP</w:t>
-            </w:r>
-          </w:p>
-        </w:tc>
-      </w:tr>
-      <w:tr>
-        <w:trPr>
-          <w:trHeight w:val="60"/>
-        </w:trPr>
-        <w:tc>
-          <w:tcPr>
-            <w:tcW w:w="2521" w:type="pct"/>
-            <w:gridSpan w:val="2"/>
-            <w:tcBorders>
-              <w:top w:val="single" w:sz="4" w:space="0" w:color="000000"/>
-              <w:left w:val="single" w:sz="4" w:space="0" w:color="000000"/>
-              <w:bottom w:val="single" w:sz="4" w:space="0" w:color="000000"/>
-              <w:right w:val="single" w:sz="4" w:space="0" w:color="000000"/>
-            </w:tcBorders>
-            <w:shd w:val="clear" w:color="auto" w:fill="auto"/>
-            <w:tcMar>
-              <w:left w:w="28" w:type="dxa"/>
-              <w:right w:w="28" w:type="dxa"/>
-            </w:tcMar>
-          </w:tcPr>
-          <w:p>
-            <w:pPr>
-              <w:rPr>
-                <w:rFonts w:ascii="Arial" w:eastAsia="Arial" w:hAnsi="Arial" w:cs="Arial"/>
-                <w:b/>
-                <w:sz w:val="24"/>
-                <w:szCs w:val="24"/>
-              </w:rPr>
-            </w:pPr>
-            <w:r>
-              <w:rPr>
-                <w:rFonts w:ascii="Arial" w:eastAsia="Arial" w:hAnsi="Arial" w:cs="Arial"/>
-                <w:b/>
-                <w:sz w:val="24"/>
-                <w:szCs w:val="24"/>
-              </w:rPr>
-              <w:t>Rodolfo Zúñiga Sánchez</w:t>
-            </w:r>
-          </w:p>
-        </w:tc>
-        <w:tc>
-          <w:tcPr>
-            <w:tcW w:w="2479" w:type="pct"/>
-            <w:gridSpan w:val="2"/>
-            <w:tcBorders>
-              <w:top w:val="single" w:sz="4" w:space="0" w:color="000000"/>
-              <w:left w:val="single" w:sz="4" w:space="0" w:color="000000"/>
-              <w:bottom w:val="single" w:sz="4" w:space="0" w:color="000000"/>
-              <w:right w:val="single" w:sz="4" w:space="0" w:color="000000"/>
-            </w:tcBorders>
-            <w:shd w:val="clear" w:color="auto" w:fill="auto"/>
-            <w:tcMar>
-              <w:left w:w="28" w:type="dxa"/>
-              <w:right w:w="28" w:type="dxa"/>
-            </w:tcMar>
-            <w:vAlign w:val="bottom"/>
-          </w:tcPr>
-          <w:p>
-            <w:pPr>
-              <w:rPr>
-                <w:rFonts w:ascii="Arial" w:eastAsia="Arial" w:hAnsi="Arial" w:cs="Arial"/>
-                <w:b/>
-                <w:sz w:val="24"/>
-                <w:szCs w:val="24"/>
-              </w:rPr>
-            </w:pPr>
-            <w:r>
-              <w:rPr>
-                <w:rFonts w:ascii="Arial" w:eastAsia="Arial" w:hAnsi="Arial" w:cs="Arial"/>
-                <w:b/>
-                <w:sz w:val="24"/>
-                <w:szCs w:val="24"/>
-              </w:rPr>
-              <w:t>Personal INAP</w:t>
-            </w:r>
-          </w:p>
-        </w:tc>
-      </w:tr>
-      <w:tr>
-        <w:trPr>
-          <w:trHeight w:val="60"/>
-        </w:trPr>
-        <w:tc>
-          <w:tcPr>
-            <w:tcW w:w="2521" w:type="pct"/>
-            <w:gridSpan w:val="2"/>
-            <w:tcBorders>
-              <w:top w:val="single" w:sz="4" w:space="0" w:color="000000"/>
-              <w:left w:val="single" w:sz="4" w:space="0" w:color="000000"/>
-              <w:bottom w:val="single" w:sz="4" w:space="0" w:color="000000"/>
-              <w:right w:val="single" w:sz="4" w:space="0" w:color="000000"/>
-            </w:tcBorders>
-            <w:shd w:val="clear" w:color="auto" w:fill="auto"/>
-            <w:tcMar>
-              <w:left w:w="28" w:type="dxa"/>
-              <w:right w:w="28" w:type="dxa"/>
-            </w:tcMar>
-          </w:tcPr>
-          <w:p>
-            <w:pPr>
-              <w:rPr>
-                <w:rFonts w:ascii="Arial" w:eastAsia="Arial" w:hAnsi="Arial" w:cs="Arial"/>
-                <w:b/>
-                <w:sz w:val="24"/>
-                <w:szCs w:val="24"/>
-              </w:rPr>
-            </w:pPr>
-            <w:r>
-              <w:rPr>
-                <w:rFonts w:ascii="Arial" w:eastAsia="Arial" w:hAnsi="Arial" w:cs="Arial"/>
-                <w:b/>
-                <w:sz w:val="24"/>
-                <w:szCs w:val="24"/>
-              </w:rPr>
-              <w:t xml:space="preserve">Abelino </w:t>
-            </w:r>
-            <w:r>
-              <w:rPr>
-                <w:rFonts w:ascii="Arial" w:eastAsia="Arial" w:hAnsi="Arial" w:cs="Arial"/>
-                <w:b/>
-                <w:sz w:val="24"/>
-                <w:szCs w:val="24"/>
-              </w:rPr>
-              <w:t>Olguín</w:t>
-            </w:r>
-            <w:r>
-              <w:rPr>
-                <w:rFonts w:ascii="Arial" w:eastAsia="Arial" w:hAnsi="Arial" w:cs="Arial"/>
-                <w:b/>
-                <w:sz w:val="24"/>
-                <w:szCs w:val="24"/>
-              </w:rPr>
-              <w:t xml:space="preserve"> Morales</w:t>
-            </w:r>
-          </w:p>
-        </w:tc>
-        <w:tc>
-          <w:tcPr>
-            <w:tcW w:w="2479" w:type="pct"/>
-            <w:gridSpan w:val="2"/>
-            <w:tcBorders>
-              <w:top w:val="single" w:sz="4" w:space="0" w:color="000000"/>
-              <w:left w:val="single" w:sz="4" w:space="0" w:color="000000"/>
-              <w:bottom w:val="single" w:sz="4" w:space="0" w:color="000000"/>
-              <w:right w:val="single" w:sz="4" w:space="0" w:color="000000"/>
-            </w:tcBorders>
-            <w:shd w:val="clear" w:color="auto" w:fill="auto"/>
-            <w:tcMar>
-              <w:left w:w="28" w:type="dxa"/>
-              <w:right w:w="28" w:type="dxa"/>
-            </w:tcMar>
-            <w:vAlign w:val="bottom"/>
-          </w:tcPr>
-          <w:p>
-            <w:pPr>
-              <w:rPr>
-                <w:rFonts w:ascii="Arial" w:eastAsia="Arial" w:hAnsi="Arial" w:cs="Arial"/>
-                <w:b/>
-                <w:sz w:val="24"/>
-                <w:szCs w:val="24"/>
-              </w:rPr>
-            </w:pPr>
-            <w:r>
-              <w:rPr>
-                <w:rFonts w:ascii="Arial" w:eastAsia="Arial" w:hAnsi="Arial" w:cs="Arial"/>
-                <w:b/>
-                <w:sz w:val="24"/>
-                <w:szCs w:val="24"/>
-              </w:rPr>
-              <w:t>Personal INAP</w:t>
-            </w:r>
-          </w:p>
-        </w:tc>
-      </w:tr>
-      <w:tr>
-        <w:trPr>
-          <w:trHeight w:val="60"/>
-        </w:trPr>
-        <w:tc>
-          <w:tcPr>
-            <w:tcW w:w="2521" w:type="pct"/>
-            <w:gridSpan w:val="2"/>
-            <w:tcBorders>
-              <w:top w:val="single" w:sz="4" w:space="0" w:color="000000"/>
-              <w:left w:val="single" w:sz="4" w:space="0" w:color="000000"/>
-              <w:bottom w:val="single" w:sz="4" w:space="0" w:color="000000"/>
-              <w:right w:val="single" w:sz="4" w:space="0" w:color="000000"/>
-            </w:tcBorders>
-            <w:shd w:val="clear" w:color="auto" w:fill="auto"/>
-            <w:tcMar>
-              <w:left w:w="28" w:type="dxa"/>
-              <w:right w:w="28" w:type="dxa"/>
-            </w:tcMar>
-          </w:tcPr>
-          <w:p>
-            <w:pPr>
-              <w:rPr>
-                <w:rFonts w:ascii="Arial" w:eastAsia="Arial" w:hAnsi="Arial" w:cs="Arial"/>
-                <w:b/>
-                <w:sz w:val="24"/>
-                <w:szCs w:val="24"/>
-              </w:rPr>
-            </w:pPr>
-            <w:r>
-              <w:rPr>
-                <w:rFonts w:ascii="Arial" w:eastAsia="Arial" w:hAnsi="Arial" w:cs="Arial"/>
-                <w:b/>
-                <w:sz w:val="24"/>
-                <w:szCs w:val="24"/>
-              </w:rPr>
-              <w:t>Miguel Ángel vega Quintero</w:t>
-            </w:r>
-          </w:p>
-        </w:tc>
-        <w:tc>
-          <w:tcPr>
-            <w:tcW w:w="2479" w:type="pct"/>
-            <w:gridSpan w:val="2"/>
-            <w:tcBorders>
-              <w:top w:val="single" w:sz="4" w:space="0" w:color="000000"/>
-              <w:left w:val="single" w:sz="4" w:space="0" w:color="000000"/>
-              <w:bottom w:val="single" w:sz="4" w:space="0" w:color="000000"/>
-              <w:right w:val="single" w:sz="4" w:space="0" w:color="000000"/>
-            </w:tcBorders>
-            <w:shd w:val="clear" w:color="auto" w:fill="auto"/>
-            <w:tcMar>
-              <w:left w:w="28" w:type="dxa"/>
-              <w:right w:w="28" w:type="dxa"/>
-            </w:tcMar>
-            <w:vAlign w:val="bottom"/>
-          </w:tcPr>
-          <w:p>
-            <w:pPr>
-              <w:rPr>
-                <w:rFonts w:ascii="Arial" w:eastAsia="Arial" w:hAnsi="Arial" w:cs="Arial"/>
-                <w:b/>
-                <w:sz w:val="24"/>
-                <w:szCs w:val="24"/>
-              </w:rPr>
-            </w:pPr>
-            <w:r>
-              <w:rPr>
-                <w:rFonts w:ascii="Arial" w:eastAsia="Arial" w:hAnsi="Arial" w:cs="Arial"/>
-                <w:b/>
-                <w:sz w:val="24"/>
-                <w:szCs w:val="24"/>
-              </w:rPr>
-              <w:t>Personal INAP</w:t>
-            </w:r>
-          </w:p>
-        </w:tc>
-      </w:tr>
-      <w:tr>
-        <w:trPr>
-          <w:trHeight w:val="60"/>
-        </w:trPr>
-        <w:tc>
-          <w:tcPr>
-            <w:tcW w:w="2521" w:type="pct"/>
-            <w:gridSpan w:val="2"/>
-            <w:tcBorders>
-              <w:top w:val="single" w:sz="4" w:space="0" w:color="000000"/>
-              <w:left w:val="single" w:sz="4" w:space="0" w:color="000000"/>
-              <w:bottom w:val="single" w:sz="4" w:space="0" w:color="000000"/>
-              <w:right w:val="single" w:sz="4" w:space="0" w:color="000000"/>
-            </w:tcBorders>
-            <w:shd w:val="clear" w:color="auto" w:fill="auto"/>
-            <w:tcMar>
-              <w:left w:w="28" w:type="dxa"/>
-              <w:right w:w="28" w:type="dxa"/>
-            </w:tcMar>
-          </w:tcPr>
-          <w:p>
-            <w:pPr>
-              <w:rPr>
-                <w:rFonts w:ascii="Arial" w:eastAsia="Arial" w:hAnsi="Arial" w:cs="Arial"/>
-                <w:b/>
-                <w:sz w:val="24"/>
-                <w:szCs w:val="24"/>
-              </w:rPr>
-            </w:pPr>
-            <w:r>
-              <w:rPr>
-                <w:rFonts w:ascii="Arial" w:eastAsia="Arial" w:hAnsi="Arial" w:cs="Arial"/>
-                <w:b/>
-                <w:sz w:val="24"/>
-                <w:szCs w:val="24"/>
-              </w:rPr>
-              <w:t>Oliver Jonathan Rentería Silva</w:t>
-            </w:r>
-          </w:p>
-        </w:tc>
-        <w:tc>
-          <w:tcPr>
-            <w:tcW w:w="2479" w:type="pct"/>
-            <w:gridSpan w:val="2"/>
-            <w:tcBorders>
-              <w:top w:val="single" w:sz="4" w:space="0" w:color="000000"/>
-              <w:left w:val="single" w:sz="4" w:space="0" w:color="000000"/>
-              <w:bottom w:val="single" w:sz="4" w:space="0" w:color="000000"/>
-              <w:right w:val="single" w:sz="4" w:space="0" w:color="000000"/>
-            </w:tcBorders>
-            <w:shd w:val="clear" w:color="auto" w:fill="auto"/>
-            <w:tcMar>
-              <w:left w:w="28" w:type="dxa"/>
-              <w:right w:w="28" w:type="dxa"/>
-            </w:tcMar>
-            <w:vAlign w:val="bottom"/>
-          </w:tcPr>
-          <w:p>
-            <w:pPr>
-              <w:rPr>
-                <w:rFonts w:ascii="Arial" w:eastAsia="Arial" w:hAnsi="Arial" w:cs="Arial"/>
-                <w:b/>
-                <w:sz w:val="24"/>
-                <w:szCs w:val="24"/>
-              </w:rPr>
-            </w:pPr>
-            <w:r>
-              <w:rPr>
-                <w:rFonts w:ascii="Arial" w:eastAsia="Arial" w:hAnsi="Arial" w:cs="Arial"/>
-                <w:b/>
-                <w:sz w:val="24"/>
-                <w:szCs w:val="24"/>
-              </w:rPr>
-              <w:t>Líder de Proyecto</w:t>
-            </w:r>
-          </w:p>
-        </w:tc>
-      </w:tr>
-      <w:tr>
-        <w:trPr>
-          <w:trHeight w:val="60"/>
-        </w:trPr>
-        <w:tc>
-          <w:tcPr>
-            <w:tcW w:w="2521" w:type="pct"/>
-            <w:gridSpan w:val="2"/>
-            <w:tcBorders>
-              <w:top w:val="single" w:sz="4" w:space="0" w:color="000000"/>
-              <w:left w:val="single" w:sz="4" w:space="0" w:color="000000"/>
-              <w:bottom w:val="single" w:sz="4" w:space="0" w:color="000000"/>
-              <w:right w:val="single" w:sz="4" w:space="0" w:color="000000"/>
-            </w:tcBorders>
-            <w:shd w:val="clear" w:color="auto" w:fill="auto"/>
-            <w:tcMar>
-              <w:left w:w="28" w:type="dxa"/>
-              <w:right w:w="28" w:type="dxa"/>
-            </w:tcMar>
-          </w:tcPr>
-          <w:p>
-            <w:pPr>
-              <w:rPr>
-                <w:rFonts w:ascii="Arial" w:eastAsia="Arial" w:hAnsi="Arial" w:cs="Arial"/>
-                <w:b/>
-                <w:sz w:val="24"/>
-                <w:szCs w:val="24"/>
-              </w:rPr>
-            </w:pPr>
-            <w:r>
-              <w:rPr>
-                <w:rFonts w:ascii="Arial" w:eastAsia="Arial" w:hAnsi="Arial" w:cs="Arial"/>
-                <w:b/>
-                <w:sz w:val="24"/>
-                <w:szCs w:val="24"/>
-              </w:rPr>
-              <w:t>Alfonso Oswaldo Ortiz Espinoza</w:t>
-            </w:r>
-          </w:p>
-        </w:tc>
-        <w:tc>
-          <w:tcPr>
-            <w:tcW w:w="2479" w:type="pct"/>
-            <w:gridSpan w:val="2"/>
-            <w:tcBorders>
-              <w:top w:val="single" w:sz="4" w:space="0" w:color="000000"/>
-              <w:left w:val="single" w:sz="4" w:space="0" w:color="000000"/>
-              <w:bottom w:val="single" w:sz="4" w:space="0" w:color="000000"/>
-              <w:right w:val="single" w:sz="4" w:space="0" w:color="000000"/>
-            </w:tcBorders>
-            <w:shd w:val="clear" w:color="auto" w:fill="auto"/>
-            <w:tcMar>
-              <w:left w:w="28" w:type="dxa"/>
-              <w:right w:w="28" w:type="dxa"/>
-            </w:tcMar>
-            <w:vAlign w:val="bottom"/>
-          </w:tcPr>
-          <w:p>
-            <w:pPr>
-              <w:rPr>
-                <w:rFonts w:ascii="Arial" w:eastAsia="Arial" w:hAnsi="Arial" w:cs="Arial"/>
-                <w:b/>
-                <w:sz w:val="24"/>
-                <w:szCs w:val="24"/>
-              </w:rPr>
-            </w:pPr>
-            <w:r>
-              <w:rPr>
-                <w:rFonts w:ascii="Arial" w:eastAsia="Arial" w:hAnsi="Arial" w:cs="Arial"/>
-                <w:b/>
-                <w:sz w:val="24"/>
-                <w:szCs w:val="24"/>
-              </w:rPr>
-              <w:t>Gerente Proyecto</w:t>
-            </w:r>
-          </w:p>
-        </w:tc>
-      </w:tr>
-      <w:tr>
-        <w:trPr>
-          <w:trHeight w:val="1"/>
-        </w:trPr>
-        <w:tc>
-          <w:tcPr>
-            <w:tcW w:w="2521" w:type="pct"/>
-            <w:gridSpan w:val="2"/>
-            <w:tcBorders>
-              <w:top w:val="single" w:sz="4" w:space="0" w:color="000000"/>
-              <w:left w:val="single" w:sz="4" w:space="0" w:color="000000"/>
-              <w:bottom w:val="single" w:sz="4" w:space="0" w:color="000000"/>
-              <w:right w:val="single" w:sz="4" w:space="0" w:color="000000"/>
-            </w:tcBorders>
-            <w:shd w:val="clear" w:color="auto" w:fill="auto"/>
-            <w:tcMar>
-              <w:left w:w="28" w:type="dxa"/>
-              <w:right w:w="28" w:type="dxa"/>
-            </w:tcMar>
-          </w:tcPr>
-          <w:p>
-            <w:pPr>
-              <w:rPr>
-                <w:rFonts w:ascii="Arial" w:eastAsia="Arial" w:hAnsi="Arial" w:cs="Arial"/>
-                <w:b/>
-                <w:sz w:val="24"/>
-                <w:szCs w:val="24"/>
-              </w:rPr>
-            </w:pPr>
-            <w:r>
-              <w:rPr>
-                <w:rFonts w:ascii="Arial" w:eastAsia="Arial" w:hAnsi="Arial" w:cs="Arial"/>
-                <w:b/>
-                <w:sz w:val="24"/>
-                <w:szCs w:val="24"/>
-              </w:rPr>
-              <w:t>Néstor Ibarra Palomares</w:t>
-            </w:r>
-          </w:p>
-        </w:tc>
-        <w:tc>
-          <w:tcPr>
-            <w:tcW w:w="2479" w:type="pct"/>
-            <w:gridSpan w:val="2"/>
-            <w:tcBorders>
-              <w:top w:val="single" w:sz="4" w:space="0" w:color="000000"/>
-              <w:left w:val="single" w:sz="4" w:space="0" w:color="000000"/>
-              <w:bottom w:val="single" w:sz="4" w:space="0" w:color="000000"/>
-              <w:right w:val="single" w:sz="4" w:space="0" w:color="000000"/>
-            </w:tcBorders>
-            <w:shd w:val="clear" w:color="auto" w:fill="auto"/>
-            <w:tcMar>
-              <w:left w:w="28" w:type="dxa"/>
-              <w:right w:w="28" w:type="dxa"/>
-            </w:tcMar>
-            <w:vAlign w:val="bottom"/>
-          </w:tcPr>
-          <w:p>
-            <w:pPr>
-              <w:rPr>
-                <w:rFonts w:ascii="Arial" w:eastAsia="Arial" w:hAnsi="Arial" w:cs="Arial"/>
-                <w:b/>
-                <w:sz w:val="24"/>
-                <w:szCs w:val="24"/>
-              </w:rPr>
-            </w:pPr>
-            <w:r>
-              <w:rPr>
-                <w:rFonts w:ascii="Arial" w:eastAsia="Arial" w:hAnsi="Arial" w:cs="Arial"/>
-                <w:b/>
-                <w:sz w:val="24"/>
-                <w:szCs w:val="24"/>
-              </w:rPr>
-              <w:t>Director Proyecto</w:t>
-            </w:r>
-          </w:p>
-        </w:tc>
-      </w:tr>
-      <w:tr>
-        <w:trPr>
-          <w:trHeight w:val="1"/>
-        </w:trPr>
-        <w:tc>
-          <w:tcPr>
-            <w:tcW w:w="2521" w:type="pct"/>
-            <w:gridSpan w:val="2"/>
-            <w:tcBorders>
-              <w:top w:val="single" w:sz="4" w:space="0" w:color="000000"/>
-              <w:left w:val="single" w:sz="4" w:space="0" w:color="000000"/>
-              <w:bottom w:val="single" w:sz="4" w:space="0" w:color="000000"/>
-              <w:right w:val="single" w:sz="4" w:space="0" w:color="000000"/>
-            </w:tcBorders>
             <w:shd w:val="clear" w:color="auto" w:fill="A8D08D" w:themeFill="accent6" w:themeFillTint="99"/>
             <w:tcMar>
               <w:left w:w="28" w:type="dxa"/>
@@ -1980,7 +970,7 @@
                 <w:sz w:val="24"/>
                 <w:szCs w:val="24"/>
               </w:rPr>
-              <w:t>Alberto Sobrado Garnica</w:t>
+              <w:t xml:space="preserve">Alfonso O. Ortiz Espinoza </w:t>
             </w:r>
           </w:p>
         </w:tc>
@@ -2016,7 +1006,25 @@
                 <w:sz w:val="24"/>
                 <w:szCs w:val="24"/>
               </w:rPr>
-              <w:t>Administrador del Proyecto</w:t>
+              <w:t>Gerente de</w:t>
+            </w:r>
+            <w:r>
+              <w:rPr>
+                <w:rFonts w:ascii="Arial" w:eastAsia="Arial" w:hAnsi="Arial" w:cs="Arial"/>
+                <w:b/>
+                <w:sz w:val="24"/>
+                <w:szCs w:val="24"/>
+              </w:rPr>
+              <w:t xml:space="preserve"> Proyecto</w:t>
+            </w:r>
+            <w:r>
+              <w:rPr>
+                <w:rFonts w:ascii="Arial" w:eastAsia="Arial" w:hAnsi="Arial" w:cs="Arial"/>
+                <w:b/>
+                <w:sz w:val="24"/>
+                <w:szCs w:val="24"/>
+              </w:rPr>
+              <w:t>s INAP</w:t>
             </w:r>
           </w:p>
         </w:tc>
@@ -2108,7 +1116,7 @@
                 <w:sz w:val="24"/>
                 <w:szCs w:val="24"/>
               </w:rPr>
-              <w:t>Presentación de Avances Semanal</w:t>
+              <w:t xml:space="preserve">Presentación de Avances </w:t>
             </w:r>
           </w:p>
           <w:p>
@@ -2125,10 +1133,8 @@
           <w:p>
             <w:pPr>
               <w:pStyle w:val="Prrafodelista"/>
-              <w:numPr>
-                <w:ilvl w:val="0"/>
-                <w:numId w:val="11"/>
-              </w:numPr>
+              <w:ind w:left="765"/>
+              <w:jc w:val="both"/>
               <w:rPr>
                 <w:rFonts w:ascii="Arial" w:eastAsia="Calibri" w:hAnsi="Arial" w:cs="Arial"/>
                 <w:b/>
@@ -2139,157 +1145,44 @@
             </w:pPr>
             <w:r>
               <w:rPr>
-                <w:rFonts w:ascii="Arial" w:eastAsia="Calibri" w:hAnsi="Arial" w:cs="Arial"/>
-                <w:b/>
-                <w:bCs/>
-                <w:sz w:val="24"/>
-                <w:szCs w:val="24"/>
-              </w:rPr>
-              <w:t>Aseguramiento de la Calidad Módulo CPH</w:t>
+                <w:rFonts w:ascii="Arial" w:hAnsi="Arial" w:cs="Arial"/>
+                <w:color w:val="262626"/>
+                <w:sz w:val="24"/>
+                <w:szCs w:val="24"/>
+                <w:shd w:val="clear" w:color="auto" w:fill="FFFFFF"/>
+              </w:rPr>
+              <w:t>S</w:t>
             </w:r>
-          </w:p>
-          <w:p>
-            <w:pPr>
-              <w:pStyle w:val="Prrafodelista"/>
-              <w:numPr>
-                <w:ilvl w:val="0"/>
-                <w:numId w:val="11"/>
-              </w:numPr>
-              <w:rPr>
-                <w:rFonts w:ascii="Arial" w:eastAsia="Calibri" w:hAnsi="Arial" w:cs="Arial"/>
-                <w:b/>
-                <w:bCs/>
-                <w:sz w:val="24"/>
-                <w:szCs w:val="24"/>
-              </w:rPr>
-            </w:pPr>
             <w:r>
               <w:rPr>
-                <w:rFonts w:ascii="Arial" w:eastAsia="Calibri" w:hAnsi="Arial" w:cs="Arial"/>
-                <w:b/>
-                <w:bCs/>
-                <w:sz w:val="24"/>
-                <w:szCs w:val="24"/>
-              </w:rPr>
-              <w:t>Módulo DAMOP</w:t>
+                <w:rFonts w:ascii="Arial" w:hAnsi="Arial" w:cs="Arial"/>
+                <w:color w:val="262626"/>
+                <w:sz w:val="24"/>
+                <w:szCs w:val="24"/>
+                <w:shd w:val="clear" w:color="auto" w:fill="FFFFFF"/>
+              </w:rPr>
+              <w:t xml:space="preserve">e </w:t>
             </w:r>
-          </w:p>
-          <w:p>
-            <w:pPr>
-              <w:pStyle w:val="Prrafodelista"/>
-              <w:numPr>
-                <w:ilvl w:val="0"/>
-                <w:numId w:val="11"/>
-              </w:numPr>
-              <w:rPr>
-                <w:rFonts w:ascii="Arial" w:eastAsia="Calibri" w:hAnsi="Arial" w:cs="Arial"/>
-                <w:b/>
-                <w:bCs/>
-                <w:sz w:val="24"/>
-                <w:szCs w:val="24"/>
-              </w:rPr>
-            </w:pPr>
             <w:r>
               <w:rPr>
-                <w:rFonts w:ascii="Arial" w:eastAsia="Calibri" w:hAnsi="Arial" w:cs="Arial"/>
-                <w:b/>
-                <w:bCs/>
-                <w:sz w:val="24"/>
-                <w:szCs w:val="24"/>
-              </w:rPr>
-              <w:t>Recepción de recursos</w:t>
+                <w:rFonts w:ascii="Arial" w:hAnsi="Arial" w:cs="Arial"/>
+                <w:color w:val="262626"/>
+                <w:sz w:val="24"/>
+                <w:szCs w:val="24"/>
+                <w:shd w:val="clear" w:color="auto" w:fill="FFFFFF"/>
+              </w:rPr>
+              <w:t>habló</w:t>
             </w:r>
-          </w:p>
-          <w:p>
-            <w:pPr>
-              <w:pStyle w:val="Prrafodelista"/>
-              <w:numPr>
-                <w:ilvl w:val="0"/>
-                <w:numId w:val="11"/>
-              </w:numPr>
-              <w:rPr>
-                <w:rFonts w:ascii="Arial" w:eastAsia="Calibri" w:hAnsi="Arial" w:cs="Arial"/>
-                <w:b/>
-                <w:bCs/>
-                <w:sz w:val="24"/>
-                <w:szCs w:val="24"/>
-              </w:rPr>
-            </w:pPr>
             <w:r>
               <w:rPr>
-                <w:rFonts w:ascii="Arial" w:eastAsia="Calibri" w:hAnsi="Arial" w:cs="Arial"/>
-                <w:b/>
-                <w:bCs/>
-                <w:sz w:val="24"/>
-                <w:szCs w:val="24"/>
-              </w:rPr>
-              <w:t>Cuentas Bancarias</w:t>
+                <w:rFonts w:ascii="Arial" w:hAnsi="Arial" w:cs="Arial"/>
+                <w:color w:val="262626"/>
+                <w:sz w:val="24"/>
+                <w:szCs w:val="24"/>
+                <w:shd w:val="clear" w:color="auto" w:fill="FFFFFF"/>
+              </w:rPr>
+              <w:t xml:space="preserve"> del propósito de la aplicación que es la generación de usuarios; Generados sobre la MIR, también del llenado cada una de los valores para ir complementando información, dependiendo si son Dependencias o Entidades para posteriormente generar información por metas anuales, trimestrales, posteriormente se vayan generando los reportes, fichas, metas, finalizando con la opción de imprimir dicha información. </w:t>
             </w:r>
-          </w:p>
-          <w:p>
-            <w:pPr>
-              <w:pStyle w:val="Prrafodelista"/>
-              <w:numPr>
-                <w:ilvl w:val="0"/>
-                <w:numId w:val="11"/>
-              </w:numPr>
-              <w:rPr>
-                <w:rFonts w:ascii="Arial" w:eastAsia="Calibri" w:hAnsi="Arial" w:cs="Arial"/>
-                <w:b/>
-                <w:bCs/>
-                <w:sz w:val="24"/>
-                <w:szCs w:val="24"/>
-              </w:rPr>
-            </w:pPr>
-            <w:r>
-              <w:rPr>
-                <w:rFonts w:ascii="Arial" w:eastAsia="Calibri" w:hAnsi="Arial" w:cs="Arial"/>
-                <w:b/>
-                <w:bCs/>
-                <w:sz w:val="24"/>
-                <w:szCs w:val="24"/>
-              </w:rPr>
-              <w:t>Documentación electrónica</w:t>
-            </w:r>
-          </w:p>
-          <w:p>
-            <w:pPr>
-              <w:pStyle w:val="Prrafodelista"/>
-              <w:numPr>
-                <w:ilvl w:val="0"/>
-                <w:numId w:val="11"/>
-              </w:numPr>
-              <w:rPr>
-                <w:rFonts w:ascii="Arial" w:eastAsia="Calibri" w:hAnsi="Arial" w:cs="Arial"/>
-                <w:b/>
-                <w:bCs/>
-                <w:sz w:val="24"/>
-                <w:szCs w:val="24"/>
-              </w:rPr>
-            </w:pPr>
-            <w:r>
-              <w:rPr>
-                <w:rFonts w:ascii="Arial" w:eastAsia="Calibri" w:hAnsi="Arial" w:cs="Arial"/>
-                <w:b/>
-                <w:bCs/>
-                <w:sz w:val="24"/>
-                <w:szCs w:val="24"/>
-              </w:rPr>
-              <w:t>Plan de liberación QA y Producción</w:t>
-            </w:r>
-          </w:p>
-          <w:p>
-            <w:pPr>
-              <w:pStyle w:val="Prrafodelista"/>
-              <w:ind w:left="765"/>
-              <w:rPr>
-                <w:rFonts w:ascii="Arial" w:eastAsia="Calibri" w:hAnsi="Arial" w:cs="Arial"/>
-                <w:b/>
-                <w:bCs/>
-                <w:sz w:val="24"/>
-                <w:szCs w:val="24"/>
-              </w:rPr>
-            </w:pPr>
           </w:p>
           <w:p>
             <w:pPr>
@@ -2374,7 +1267,6 @@
                 <w:sz w:val="24"/>
                 <w:szCs w:val="24"/>
               </w:rPr>
-              <w:lastRenderedPageBreak/>
               <w:t>ACUERDOS:</w:t>
             </w:r>
           </w:p>
@@ -2406,7 +1298,90 @@
                 <w:szCs w:val="24"/>
               </w:rPr>
             </w:pPr>
+          </w:p>
+          <w:p>
+            <w:pPr>
+              <w:numPr>
+                <w:ilvl w:val="0"/>
+                <w:numId w:val="12"/>
+              </w:numPr>
+              <w:shd w:val="clear" w:color="auto" w:fill="FFFFFF"/>
+              <w:spacing w:before="100" w:beforeAutospacing="1" w:after="100" w:afterAutospacing="1"/>
+              <w:rPr>
+                <w:rFonts w:ascii="Arial" w:hAnsi="Arial" w:cs="Arial"/>
+                <w:color w:val="262626"/>
+                <w:sz w:val="24"/>
+                <w:szCs w:val="24"/>
+                <w:lang w:eastAsia="es-MX"/>
+              </w:rPr>
+            </w:pPr>
             <w:r>
+              <w:rPr>
+                <w:rFonts w:ascii="Arial" w:hAnsi="Arial" w:cs="Arial"/>
+                <w:color w:val="262626"/>
+                <w:sz w:val="24"/>
+                <w:szCs w:val="24"/>
+                <w:lang w:eastAsia="es-MX"/>
+              </w:rPr>
+              <w:t>Pendiente por Mandar la IP de sitio. </w:t>
+            </w:r>
+          </w:p>
+          <w:p>
+            <w:pPr>
+              <w:numPr>
+                <w:ilvl w:val="0"/>
+                <w:numId w:val="12"/>
+              </w:numPr>
+              <w:shd w:val="clear" w:color="auto" w:fill="FFFFFF"/>
+              <w:spacing w:before="100" w:beforeAutospacing="1" w:after="100" w:afterAutospacing="1"/>
+              <w:rPr>
+                <w:rFonts w:ascii="Arial" w:hAnsi="Arial" w:cs="Arial"/>
+                <w:color w:val="262626"/>
+                <w:sz w:val="24"/>
+                <w:szCs w:val="24"/>
+                <w:lang w:eastAsia="es-MX"/>
+              </w:rPr>
+            </w:pPr>
+            <w:r>
+              <w:rPr>
+                <w:rFonts w:ascii="Arial" w:hAnsi="Arial" w:cs="Arial"/>
+                <w:color w:val="262626"/>
+                <w:sz w:val="24"/>
+                <w:szCs w:val="24"/>
+                <w:lang w:eastAsia="es-MX"/>
+              </w:rPr>
+              <w:t>Cambios ya que se detectaron algunos errores en la parte de la solicitud de notificación del usuario. / En Ft Excel de prueba Contrato de Riesgo Faltan agregar dos componentes más ya que solo tiene el CONAC - Programa  </w:t>
+            </w:r>
+          </w:p>
+          <w:p>
+            <w:pPr>
+              <w:numPr>
+                <w:ilvl w:val="0"/>
+                <w:numId w:val="12"/>
+              </w:numPr>
+              <w:shd w:val="clear" w:color="auto" w:fill="FFFFFF"/>
+              <w:spacing w:before="100" w:beforeAutospacing="1" w:after="100" w:afterAutospacing="1"/>
+              <w:rPr>
+                <w:rFonts w:ascii="Arial" w:hAnsi="Arial" w:cs="Arial"/>
+                <w:color w:val="262626"/>
+                <w:sz w:val="24"/>
+                <w:szCs w:val="24"/>
+                <w:lang w:eastAsia="es-MX"/>
+              </w:rPr>
+            </w:pPr>
+            <w:r>
+              <w:rPr>
+                <w:rFonts w:ascii="Arial" w:hAnsi="Arial" w:cs="Arial"/>
+                <w:color w:val="262626"/>
+                <w:sz w:val="24"/>
+                <w:szCs w:val="24"/>
+                <w:lang w:eastAsia="es-MX"/>
+              </w:rPr>
+              <w:t>Documentación </w:t>
+            </w:r>
+          </w:p>
+          <w:p>
+            <w:pPr>
               <w:rPr>
                 <w:rFonts w:ascii="Arial" w:eastAsia="Calibri" w:hAnsi="Arial" w:cs="Arial"/>
                 <w:b/>
@@ -2414,9 +1389,10 @@
                 <w:sz w:val="24"/>
                 <w:szCs w:val="24"/>
               </w:rPr>
-              <w:t xml:space="preserve">- </w:t>
-            </w:r>
-            <w:r>
+            </w:pPr>
+          </w:p>
+          <w:p>
+            <w:pPr>
               <w:rPr>
                 <w:rFonts w:ascii="Arial" w:eastAsia="Calibri" w:hAnsi="Arial" w:cs="Arial"/>
                 <w:b/>
@@ -2424,9 +1400,10 @@
                 <w:sz w:val="24"/>
                 <w:szCs w:val="24"/>
               </w:rPr>
-              <w:t xml:space="preserve">En el </w:t>
-            </w:r>
-            <w:r>
+            </w:pPr>
+          </w:p>
+          <w:p>
+            <w:pPr>
               <w:rPr>
                 <w:rFonts w:ascii="Arial" w:eastAsia="Calibri" w:hAnsi="Arial" w:cs="Arial"/>
                 <w:b/>
@@ -2434,9 +1411,10 @@
                 <w:sz w:val="24"/>
                 <w:szCs w:val="24"/>
               </w:rPr>
-              <w:t>módulo</w:t>
-            </w:r>
-            <w:r>
+            </w:pPr>
+          </w:p>
+          <w:p>
+            <w:pPr>
               <w:rPr>
                 <w:rFonts w:ascii="Arial" w:eastAsia="Calibri" w:hAnsi="Arial" w:cs="Arial"/>
                 <w:b/>
@@ -2444,488 +1422,7 @@
                 <w:sz w:val="24"/>
                 <w:szCs w:val="24"/>
               </w:rPr>
-              <w:t xml:space="preserve"> de municipios en la parte de recepción de recursos</w:t>
-            </w:r>
-            <w:r>
-              <w:rPr>
-                <w:rFonts w:ascii="Arial" w:eastAsia="Calibri" w:hAnsi="Arial" w:cs="Arial"/>
-                <w:b/>
-                <w:bCs/>
-                <w:sz w:val="24"/>
-                <w:szCs w:val="24"/>
-              </w:rPr>
-              <w:t>,</w:t>
-            </w:r>
-            <w:r>
-              <w:rPr>
-                <w:rFonts w:ascii="Arial" w:eastAsia="Calibri" w:hAnsi="Arial" w:cs="Arial"/>
-                <w:b/>
-                <w:bCs/>
-                <w:sz w:val="24"/>
-                <w:szCs w:val="24"/>
-              </w:rPr>
-              <w:t xml:space="preserve"> no debe incluirse el total</w:t>
-            </w:r>
-            <w:r>
-              <w:rPr>
-                <w:rFonts w:ascii="Arial" w:eastAsia="Calibri" w:hAnsi="Arial" w:cs="Arial"/>
-                <w:b/>
-                <w:bCs/>
-                <w:sz w:val="24"/>
-                <w:szCs w:val="24"/>
-              </w:rPr>
-              <w:t>,</w:t>
-            </w:r>
-            <w:r>
-              <w:rPr>
-                <w:rFonts w:ascii="Arial" w:eastAsia="Calibri" w:hAnsi="Arial" w:cs="Arial"/>
-                <w:b/>
-                <w:bCs/>
-                <w:sz w:val="24"/>
-                <w:szCs w:val="24"/>
-              </w:rPr>
-              <w:t xml:space="preserve"> solamente subtotales.</w:t>
-            </w:r>
-          </w:p>
-          <w:p>
-            <w:pPr>
-              <w:rPr>
-                <w:rFonts w:ascii="Arial" w:eastAsia="Calibri" w:hAnsi="Arial" w:cs="Arial"/>
-                <w:b/>
-                <w:bCs/>
-                <w:sz w:val="24"/>
-                <w:szCs w:val="24"/>
-              </w:rPr>
-            </w:pPr>
-          </w:p>
-          <w:p>
-            <w:pPr>
-              <w:rPr>
-                <w:rFonts w:ascii="Arial" w:eastAsia="Calibri" w:hAnsi="Arial" w:cs="Arial"/>
-                <w:b/>
-                <w:bCs/>
-                <w:sz w:val="24"/>
-                <w:szCs w:val="24"/>
-              </w:rPr>
-            </w:pPr>
-            <w:r>
-              <w:rPr>
-                <w:rFonts w:ascii="Arial" w:eastAsia="Calibri" w:hAnsi="Arial" w:cs="Arial"/>
-                <w:b/>
-                <w:bCs/>
-                <w:sz w:val="24"/>
-                <w:szCs w:val="24"/>
-              </w:rPr>
-              <w:t>-</w:t>
-            </w:r>
-            <w:r>
-              <w:rPr>
-                <w:rFonts w:ascii="Arial" w:eastAsia="Calibri" w:hAnsi="Arial" w:cs="Arial"/>
-                <w:b/>
-                <w:bCs/>
-                <w:sz w:val="24"/>
-                <w:szCs w:val="24"/>
-              </w:rPr>
-              <w:t xml:space="preserve">Se agregará un filtro del Municipio en las pantallas de los módulos, estará fijo para el municipio, pero para </w:t>
-            </w:r>
-            <w:r>
-              <w:rPr>
-                <w:rFonts w:ascii="Arial" w:eastAsia="Calibri" w:hAnsi="Arial" w:cs="Arial"/>
-                <w:b/>
-                <w:bCs/>
-                <w:sz w:val="24"/>
-                <w:szCs w:val="24"/>
-              </w:rPr>
-              <w:t>quien tenga los permisos pueda</w:t>
-            </w:r>
-            <w:r>
-              <w:rPr>
-                <w:rFonts w:ascii="Arial" w:eastAsia="Calibri" w:hAnsi="Arial" w:cs="Arial"/>
-                <w:b/>
-                <w:bCs/>
-                <w:sz w:val="24"/>
-                <w:szCs w:val="24"/>
-              </w:rPr>
-              <w:t xml:space="preserve"> interactuar y filtrar entre municipios</w:t>
-            </w:r>
-            <w:r>
-              <w:rPr>
-                <w:rFonts w:ascii="Arial" w:eastAsia="Calibri" w:hAnsi="Arial" w:cs="Arial"/>
-                <w:b/>
-                <w:bCs/>
-                <w:sz w:val="24"/>
-                <w:szCs w:val="24"/>
-              </w:rPr>
-              <w:t>.</w:t>
-            </w:r>
-          </w:p>
-          <w:p>
-            <w:pPr>
-              <w:rPr>
-                <w:rFonts w:ascii="Arial" w:eastAsia="Calibri" w:hAnsi="Arial" w:cs="Arial"/>
-                <w:b/>
-                <w:bCs/>
-                <w:sz w:val="24"/>
-                <w:szCs w:val="24"/>
-              </w:rPr>
-            </w:pPr>
-          </w:p>
-          <w:p>
-            <w:pPr>
-              <w:rPr>
-                <w:rFonts w:ascii="Arial" w:eastAsia="Calibri" w:hAnsi="Arial" w:cs="Arial"/>
-                <w:b/>
-                <w:bCs/>
-                <w:sz w:val="24"/>
-                <w:szCs w:val="24"/>
-              </w:rPr>
-            </w:pPr>
-            <w:r>
-              <w:rPr>
-                <w:rFonts w:ascii="Arial" w:eastAsia="Calibri" w:hAnsi="Arial" w:cs="Arial"/>
-                <w:b/>
-                <w:bCs/>
-                <w:sz w:val="24"/>
-                <w:szCs w:val="24"/>
-              </w:rPr>
-              <w:t>-Cambiar término “Recepción de recursos” por “Resumen de transferencias”</w:t>
-            </w:r>
-            <w:r>
-              <w:rPr>
-                <w:rFonts w:ascii="Arial" w:eastAsia="Calibri" w:hAnsi="Arial" w:cs="Arial"/>
-                <w:b/>
-                <w:bCs/>
-                <w:sz w:val="24"/>
-                <w:szCs w:val="24"/>
-              </w:rPr>
-              <w:t>.</w:t>
-            </w:r>
-          </w:p>
-          <w:p>
-            <w:pPr>
-              <w:rPr>
-                <w:rFonts w:ascii="Arial" w:eastAsia="Calibri" w:hAnsi="Arial" w:cs="Arial"/>
-                <w:b/>
-                <w:bCs/>
-                <w:sz w:val="24"/>
-                <w:szCs w:val="24"/>
-              </w:rPr>
-            </w:pPr>
-          </w:p>
-          <w:p>
-            <w:pPr>
-              <w:rPr>
-                <w:rFonts w:ascii="Arial" w:eastAsia="Calibri" w:hAnsi="Arial" w:cs="Arial"/>
-                <w:b/>
-                <w:bCs/>
-                <w:sz w:val="24"/>
-                <w:szCs w:val="24"/>
-              </w:rPr>
-            </w:pPr>
-            <w:r>
-              <w:rPr>
-                <w:rFonts w:ascii="Arial" w:eastAsia="Calibri" w:hAnsi="Arial" w:cs="Arial"/>
-                <w:b/>
-                <w:bCs/>
-                <w:sz w:val="24"/>
-                <w:szCs w:val="24"/>
-              </w:rPr>
-              <w:t xml:space="preserve">-Alargar el texto del filtro de “Fondo” </w:t>
-            </w:r>
-          </w:p>
-          <w:p>
-            <w:pPr>
-              <w:rPr>
-                <w:rFonts w:ascii="Arial" w:eastAsia="Calibri" w:hAnsi="Arial" w:cs="Arial"/>
-                <w:b/>
-                <w:bCs/>
-                <w:sz w:val="24"/>
-                <w:szCs w:val="24"/>
-              </w:rPr>
-            </w:pPr>
-          </w:p>
-          <w:p>
-            <w:pPr>
-              <w:rPr>
-                <w:rFonts w:ascii="Arial" w:eastAsia="Calibri" w:hAnsi="Arial" w:cs="Arial"/>
-                <w:b/>
-                <w:bCs/>
-                <w:sz w:val="24"/>
-                <w:szCs w:val="24"/>
-              </w:rPr>
-            </w:pPr>
-            <w:r>
-              <w:rPr>
-                <w:rFonts w:ascii="Arial" w:eastAsia="Calibri" w:hAnsi="Arial" w:cs="Arial"/>
-                <w:b/>
-                <w:bCs/>
-                <w:sz w:val="24"/>
-                <w:szCs w:val="24"/>
-              </w:rPr>
-              <w:t>-Agregar la Entidad/Autoridad de la persona/municipio que esta logueada.</w:t>
-            </w:r>
-          </w:p>
-          <w:p>
-            <w:pPr>
-              <w:rPr>
-                <w:rFonts w:ascii="Arial" w:eastAsia="Calibri" w:hAnsi="Arial" w:cs="Arial"/>
-                <w:b/>
-                <w:bCs/>
-                <w:sz w:val="24"/>
-                <w:szCs w:val="24"/>
-              </w:rPr>
-            </w:pPr>
-          </w:p>
-          <w:p>
-            <w:pPr>
-              <w:rPr>
-                <w:rFonts w:ascii="Arial" w:eastAsia="Calibri" w:hAnsi="Arial" w:cs="Arial"/>
-                <w:b/>
-                <w:bCs/>
-                <w:sz w:val="24"/>
-                <w:szCs w:val="24"/>
-              </w:rPr>
-            </w:pPr>
-            <w:r>
-              <w:rPr>
-                <w:rFonts w:ascii="Arial" w:eastAsia="Calibri" w:hAnsi="Arial" w:cs="Arial"/>
-                <w:b/>
-                <w:bCs/>
-                <w:sz w:val="24"/>
-                <w:szCs w:val="24"/>
-              </w:rPr>
-              <w:t>-Las solicitudes de recursos tendrá histórico</w:t>
-            </w:r>
-          </w:p>
-          <w:p>
-            <w:pPr>
-              <w:rPr>
-                <w:rFonts w:ascii="Arial" w:eastAsia="Calibri" w:hAnsi="Arial" w:cs="Arial"/>
-                <w:b/>
-                <w:bCs/>
-                <w:sz w:val="24"/>
-                <w:szCs w:val="24"/>
-              </w:rPr>
-            </w:pPr>
-          </w:p>
-          <w:p>
-            <w:pPr>
-              <w:rPr>
-                <w:rFonts w:ascii="Arial" w:eastAsia="Calibri" w:hAnsi="Arial" w:cs="Arial"/>
-                <w:b/>
-                <w:bCs/>
-                <w:sz w:val="24"/>
-                <w:szCs w:val="24"/>
-              </w:rPr>
-            </w:pPr>
-            <w:r>
-              <w:rPr>
-                <w:rFonts w:ascii="Arial" w:eastAsia="Calibri" w:hAnsi="Arial" w:cs="Arial"/>
-                <w:b/>
-                <w:bCs/>
-                <w:sz w:val="24"/>
-                <w:szCs w:val="24"/>
-              </w:rPr>
-              <w:t>-Se revisará nuevamente los campos en apartado del firmado electrónico</w:t>
-            </w:r>
-          </w:p>
-          <w:p>
-            <w:pPr>
-              <w:rPr>
-                <w:rFonts w:ascii="Arial" w:eastAsia="Calibri" w:hAnsi="Arial" w:cs="Arial"/>
-                <w:b/>
-                <w:bCs/>
-                <w:sz w:val="24"/>
-                <w:szCs w:val="24"/>
-              </w:rPr>
-            </w:pPr>
-          </w:p>
-          <w:p>
-            <w:pPr>
-              <w:rPr>
-                <w:rFonts w:ascii="Arial" w:eastAsia="Calibri" w:hAnsi="Arial" w:cs="Arial"/>
-                <w:b/>
-                <w:bCs/>
-                <w:sz w:val="24"/>
-                <w:szCs w:val="24"/>
-              </w:rPr>
-            </w:pPr>
-            <w:r>
-              <w:rPr>
-                <w:rFonts w:ascii="Arial" w:eastAsia="Calibri" w:hAnsi="Arial" w:cs="Arial"/>
-                <w:b/>
-                <w:bCs/>
-                <w:sz w:val="24"/>
-                <w:szCs w:val="24"/>
-              </w:rPr>
-              <w:t>-En el apartado de firmado electrónico</w:t>
-            </w:r>
-            <w:r>
-              <w:rPr>
-                <w:rFonts w:ascii="Arial" w:eastAsia="Calibri" w:hAnsi="Arial" w:cs="Arial"/>
-                <w:b/>
-                <w:bCs/>
-                <w:sz w:val="24"/>
-                <w:szCs w:val="24"/>
-              </w:rPr>
-              <w:t>,</w:t>
-            </w:r>
-            <w:r>
-              <w:rPr>
-                <w:rFonts w:ascii="Arial" w:eastAsia="Calibri" w:hAnsi="Arial" w:cs="Arial"/>
-                <w:b/>
-                <w:bCs/>
-                <w:sz w:val="24"/>
-                <w:szCs w:val="24"/>
-              </w:rPr>
-              <w:t xml:space="preserve"> cambiar “Comentarios adicionales” por “Asunto”</w:t>
-            </w:r>
-          </w:p>
-          <w:p>
-            <w:pPr>
-              <w:rPr>
-                <w:rFonts w:ascii="Arial" w:eastAsia="Calibri" w:hAnsi="Arial" w:cs="Arial"/>
-                <w:b/>
-                <w:bCs/>
-                <w:sz w:val="24"/>
-                <w:szCs w:val="24"/>
-              </w:rPr>
-            </w:pPr>
-          </w:p>
-          <w:p>
-            <w:pPr>
-              <w:rPr>
-                <w:rFonts w:ascii="Arial" w:eastAsia="Calibri" w:hAnsi="Arial" w:cs="Arial"/>
-                <w:b/>
-                <w:bCs/>
-                <w:sz w:val="24"/>
-                <w:szCs w:val="24"/>
-              </w:rPr>
-            </w:pPr>
-            <w:r>
-              <w:rPr>
-                <w:rFonts w:ascii="Arial" w:eastAsia="Calibri" w:hAnsi="Arial" w:cs="Arial"/>
-                <w:b/>
-                <w:bCs/>
-                <w:sz w:val="24"/>
-                <w:szCs w:val="24"/>
-              </w:rPr>
-              <w:t>- En el apartado de firmado electrónico</w:t>
-            </w:r>
-            <w:r>
-              <w:rPr>
-                <w:rFonts w:ascii="Arial" w:eastAsia="Calibri" w:hAnsi="Arial" w:cs="Arial"/>
-                <w:b/>
-                <w:bCs/>
-                <w:sz w:val="24"/>
-                <w:szCs w:val="24"/>
-              </w:rPr>
-              <w:t>,</w:t>
-            </w:r>
-            <w:r>
-              <w:rPr>
-                <w:rFonts w:ascii="Arial" w:eastAsia="Calibri" w:hAnsi="Arial" w:cs="Arial"/>
-                <w:b/>
-                <w:bCs/>
-                <w:sz w:val="24"/>
-                <w:szCs w:val="24"/>
-              </w:rPr>
-              <w:t xml:space="preserve"> alinear los campos hacia abajo.</w:t>
-            </w:r>
-          </w:p>
-          <w:p>
-            <w:pPr>
-              <w:rPr>
-                <w:rFonts w:ascii="Arial" w:eastAsia="Calibri" w:hAnsi="Arial" w:cs="Arial"/>
-                <w:b/>
-                <w:bCs/>
-                <w:sz w:val="24"/>
-                <w:szCs w:val="24"/>
-              </w:rPr>
-            </w:pPr>
-          </w:p>
-          <w:p>
-            <w:pPr>
-              <w:rPr>
-                <w:rFonts w:ascii="Arial" w:eastAsia="Calibri" w:hAnsi="Arial" w:cs="Arial"/>
-                <w:b/>
-                <w:bCs/>
-                <w:sz w:val="24"/>
-                <w:szCs w:val="24"/>
-              </w:rPr>
-            </w:pPr>
-            <w:r>
-              <w:rPr>
-                <w:rFonts w:ascii="Arial" w:eastAsia="Calibri" w:hAnsi="Arial" w:cs="Arial"/>
-                <w:b/>
-                <w:bCs/>
-                <w:sz w:val="24"/>
-                <w:szCs w:val="24"/>
-              </w:rPr>
-              <w:t>-</w:t>
-            </w:r>
-            <w:r>
-              <w:rPr>
-                <w:rFonts w:ascii="Arial" w:eastAsia="Calibri" w:hAnsi="Arial" w:cs="Arial"/>
-                <w:b/>
-                <w:bCs/>
-                <w:sz w:val="24"/>
-                <w:szCs w:val="24"/>
-              </w:rPr>
-              <w:t xml:space="preserve"> En el apartado de firmado electrónico, a</w:t>
-            </w:r>
-            <w:r>
-              <w:rPr>
-                <w:rFonts w:ascii="Arial" w:eastAsia="Calibri" w:hAnsi="Arial" w:cs="Arial"/>
-                <w:b/>
-                <w:bCs/>
-                <w:sz w:val="24"/>
-                <w:szCs w:val="24"/>
-              </w:rPr>
-              <w:t>ntes de firmar mostrar una vista previa</w:t>
-            </w:r>
-            <w:r>
-              <w:rPr>
-                <w:rFonts w:ascii="Arial" w:eastAsia="Calibri" w:hAnsi="Arial" w:cs="Arial"/>
-                <w:b/>
-                <w:bCs/>
-                <w:sz w:val="24"/>
-                <w:szCs w:val="24"/>
-              </w:rPr>
-              <w:t xml:space="preserve"> sin cambiar la pantalla de ingreso de datos.</w:t>
-            </w:r>
-          </w:p>
-          <w:p>
-            <w:pPr>
-              <w:rPr>
-                <w:rFonts w:ascii="Arial" w:eastAsia="Calibri" w:hAnsi="Arial" w:cs="Arial"/>
-                <w:b/>
-                <w:bCs/>
-                <w:sz w:val="24"/>
-                <w:szCs w:val="24"/>
-              </w:rPr>
-            </w:pPr>
-          </w:p>
-          <w:p>
-            <w:pPr>
-              <w:rPr>
-                <w:rFonts w:ascii="Arial" w:eastAsia="Calibri" w:hAnsi="Arial" w:cs="Arial"/>
-                <w:b/>
-                <w:bCs/>
-                <w:sz w:val="24"/>
-                <w:szCs w:val="24"/>
-              </w:rPr>
-            </w:pPr>
-            <w:r>
-              <w:rPr>
-                <w:rFonts w:ascii="Arial" w:eastAsia="Calibri" w:hAnsi="Arial" w:cs="Arial"/>
-                <w:b/>
-                <w:bCs/>
-                <w:sz w:val="24"/>
-                <w:szCs w:val="24"/>
-              </w:rPr>
-              <w:t>-Especificar la funcionalidad en el Plan de Liberación</w:t>
-            </w:r>
+            </w:pPr>
           </w:p>
           <w:p>
             <w:pPr>
@@ -3037,7 +1534,6 @@
           <w:sz w:val="28"/>
           <w:lang w:val="es-ES"/>
         </w:rPr>
-        <w:lastRenderedPageBreak/>
         <w:t>12.0 Firmas de recepción</w:t>
       </w:r>
       <w:bookmarkEnd w:id="1"/>
@@ -4584,9 +3080,9 @@
             </wp:anchor>
           </w:drawing>
         </mc:Choice>
-        <mc:Fallback xmlns:cx2="http://schemas.microsoft.com/office/drawing/2015/10/21/chartex" xmlns:cx3="http://schemas.microsoft.com/office/drawing/2016/5/9/chartex" xmlns:cx4="http://schemas.microsoft.com/office/drawing/2016/5/10/chartex" xmlns:cx5="http://schemas.microsoft.com/office/drawing/2016/5/11/chartex" xmlns:cx6="http://schemas.microsoft.com/office/drawing/2016/5/12/chartex" xmlns:cx7="http://schemas.microsoft.com/office/drawing/2016/5/13/chartex" xmlns:cx8="http://schemas.microsoft.com/office/drawing/2016/5/14/chartex" xmlns:aink="http://schemas.microsoft.com/office/drawing/2016/ink" xmlns:am3d="http://schemas.microsoft.com/office/drawing/2017/model3d" xmlns:w16cid="http://schemas.microsoft.com/office/word/2016/wordml/cid" xmlns:cx1="http://schemas.microsoft.com/office/drawing/2015/9/8/chartex">
+        <mc:Fallback>
           <w:pict>
-            <v:line w14:anchorId="73981FAD" id="Conector recto 4" o:spid="_x0000_s1026" style="position:absolute;flip:y;z-index:251744256;visibility:visible;mso-wrap-style:square;mso-width-percent:0;mso-height-percent:0;mso-wrap-distance-left:9pt;mso-wrap-distance-top:0;mso-wrap-distance-right:9pt;mso-wrap-distance-bottom:0;mso-position-horizontal:absolute;mso-position-horizontal-relative:margin;mso-position-vertical:absolute;mso-position-vertical-relative:text;mso-width-percent:0;mso-height-percent:0;mso-width-relative:margin;mso-height-relative:margin" from="-38.25pt,4.7pt" to="463.5pt,4.7pt" o:gfxdata="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" strokecolor="#a8d08d [1945]" strokeweight="4pt">
+            <v:line w14:anchorId="31829CD9" id="Conector recto 4" o:spid="_x0000_s1026" style="position:absolute;flip:y;z-index:251744256;visibility:visible;mso-wrap-style:square;mso-width-percent:0;mso-height-percent:0;mso-wrap-distance-left:9pt;mso-wrap-distance-top:0;mso-wrap-distance-right:9pt;mso-wrap-distance-bottom:0;mso-position-horizontal:absolute;mso-position-horizontal-relative:margin;mso-position-vertical:absolute;mso-position-vertical-relative:text;mso-width-percent:0;mso-height-percent:0;mso-width-relative:margin;mso-height-relative:margin" from="-38.25pt,4.7pt" to="463.5pt,4.7pt" o:gfxdata="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" strokecolor="#a8d08d [1945]" strokeweight="4pt">
               <v:stroke joinstyle="miter"/>
               <w10:wrap anchorx="margin"/>
             </v:line>
@@ -4694,7 +3190,7 @@
         <w:noProof/>
         <w:sz w:val="18"/>
       </w:rPr>
-      <w:t>3</w:t>
+      <w:t>2</w:t>
     </w:r>
     <w:r>
       <w:rPr>
@@ -4829,6 +3325,7 @@
         <w:lang w:val="es-ES" w:eastAsia="ja-JP"/>
       </w:rPr>
     </w:pPr>
+    <w:proofErr w:type="spellStart"/>
     <w:r>
       <w:rPr>
         <w:rFonts w:ascii="Prima Sans" w:hAnsi="Prima Sans" w:cs="Arial"/>
@@ -4837,8 +3334,9 @@
         <w:szCs w:val="15"/>
         <w:lang w:val="es-ES" w:eastAsia="ja-JP"/>
       </w:rPr>
-      <w:t xml:space="preserve">Infinite Computer Solutions, S.A. de C.V. </w:t>
+      <w:t>Infinite</w:t>
     </w:r>
+    <w:proofErr w:type="spellEnd"/>
     <w:r>
       <w:rPr>
         <w:rFonts w:ascii="Prima Sans" w:hAnsi="Prima Sans" w:cs="Arial"/>
@@ -4847,7 +3345,83 @@
         <w:szCs w:val="15"/>
         <w:lang w:val="es-ES" w:eastAsia="ja-JP"/>
       </w:rPr>
-      <w:t xml:space="preserve">                                            Carolina  # 113-205 Col. Nochebuena, 03720 CDMX</w:t>
+      <w:t xml:space="preserve"> </w:t>
+    </w:r>
+    <w:proofErr w:type="spellStart"/>
+    <w:r>
+      <w:rPr>
+        <w:rFonts w:ascii="Prima Sans" w:hAnsi="Prima Sans" w:cs="Arial"/>
+        <w:color w:val="000000"/>
+        <w:sz w:val="15"/>
+        <w:szCs w:val="15"/>
+        <w:lang w:val="es-ES" w:eastAsia="ja-JP"/>
+      </w:rPr>
+      <w:t>Computer</w:t>
+    </w:r>
+    <w:proofErr w:type="spellEnd"/>
+    <w:r>
+      <w:rPr>
+        <w:rFonts w:ascii="Prima Sans" w:hAnsi="Prima Sans" w:cs="Arial"/>
+        <w:color w:val="000000"/>
+        <w:sz w:val="15"/>
+        <w:szCs w:val="15"/>
+        <w:lang w:val="es-ES" w:eastAsia="ja-JP"/>
+      </w:rPr>
+      <w:t xml:space="preserve"> </w:t>
+    </w:r>
+    <w:proofErr w:type="spellStart"/>
+    <w:r>
+      <w:rPr>
+        <w:rFonts w:ascii="Prima Sans" w:hAnsi="Prima Sans" w:cs="Arial"/>
+        <w:color w:val="000000"/>
+        <w:sz w:val="15"/>
+        <w:szCs w:val="15"/>
+        <w:lang w:val="es-ES" w:eastAsia="ja-JP"/>
+      </w:rPr>
+      <w:t>Solutions</w:t>
+    </w:r>
+    <w:proofErr w:type="spellEnd"/>
+    <w:r>
+      <w:rPr>
+        <w:rFonts w:ascii="Prima Sans" w:hAnsi="Prima Sans" w:cs="Arial"/>
+        <w:color w:val="000000"/>
+        <w:sz w:val="15"/>
+        <w:szCs w:val="15"/>
+        <w:lang w:val="es-ES" w:eastAsia="ja-JP"/>
+      </w:rPr>
+      <w:t xml:space="preserve">, S.A. de C.V. </w:t>
+    </w:r>
+    <w:r>
+      <w:rPr>
+        <w:rFonts w:ascii="Prima Sans" w:hAnsi="Prima Sans" w:cs="Arial"/>
+        <w:color w:val="000000"/>
+        <w:sz w:val="15"/>
+        <w:szCs w:val="15"/>
+        <w:lang w:val="es-ES" w:eastAsia="ja-JP"/>
+      </w:rPr>
+      <w:t xml:space="preserve">                                            </w:t>
+    </w:r>
+    <w:proofErr w:type="gramStart"/>
+    <w:r>
+      <w:rPr>
+        <w:rFonts w:ascii="Prima Sans" w:hAnsi="Prima Sans" w:cs="Arial"/>
+        <w:color w:val="000000"/>
+        <w:sz w:val="15"/>
+        <w:szCs w:val="15"/>
+        <w:lang w:val="es-ES" w:eastAsia="ja-JP"/>
+      </w:rPr>
+      <w:t>Carolina  #</w:t>
+    </w:r>
+    <w:proofErr w:type="gramEnd"/>
+    <w:r>
+      <w:rPr>
+        <w:rFonts w:ascii="Prima Sans" w:hAnsi="Prima Sans" w:cs="Arial"/>
+        <w:color w:val="000000"/>
+        <w:sz w:val="15"/>
+        <w:szCs w:val="15"/>
+        <w:lang w:val="es-ES" w:eastAsia="ja-JP"/>
+      </w:rPr>
+      <w:t xml:space="preserve"> 113-205 Col. Nochebuena, 03720 CDMX</w:t>
     </w:r>
   </w:p>
   <w:p>
@@ -5723,9 +4297,9 @@
             </wp:anchor>
           </w:drawing>
         </mc:Choice>
-        <mc:Fallback xmlns:cx2="http://schemas.microsoft.com/office/drawing/2015/10/21/chartex" xmlns:cx3="http://schemas.microsoft.com/office/drawing/2016/5/9/chartex" xmlns:cx4="http://schemas.microsoft.com/office/drawing/2016/5/10/chartex" xmlns:cx5="http://schemas.microsoft.com/office/drawing/2016/5/11/chartex" xmlns:cx6="http://schemas.microsoft.com/office/drawing/2016/5/12/chartex" xmlns:cx7="http://schemas.microsoft.com/office/drawing/2016/5/13/chartex" xmlns:cx8="http://schemas.microsoft.com/office/drawing/2016/5/14/chartex" xmlns:aink="http://schemas.microsoft.com/office/drawing/2016/ink" xmlns:am3d="http://schemas.microsoft.com/office/drawing/2017/model3d" xmlns:w16cid="http://schemas.microsoft.com/office/word/2016/wordml/cid" xmlns:cx1="http://schemas.microsoft.com/office/drawing/2015/9/8/chartex">
+        <mc:Fallback>
           <w:pict>
-            <v:line w14:anchorId="67279AC0" id="Conector recto 83" o:spid="_x0000_s1026" style="position:absolute;flip:y;z-index:251658240;visibility:visible;mso-wrap-style:square;mso-width-percent:0;mso-height-percent:0;mso-wrap-distance-left:9pt;mso-wrap-distance-top:0;mso-wrap-distance-right:9pt;mso-wrap-distance-bottom:0;mso-position-horizontal:absolute;mso-position-horizontal-relative:margin;mso-position-vertical:absolute;mso-position-vertical-relative:text;mso-width-percent:0;mso-height-percent:0;mso-width-relative:margin;mso-height-relative:margin" from="-20.05pt,78pt" to="461.4pt,78pt" o:gfxdata="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" strokecolor="#a8d08d [1945]" strokeweight="4pt">
+            <v:line w14:anchorId="42BB9BAC" id="Conector recto 83" o:spid="_x0000_s1026" style="position:absolute;flip:y;z-index:251658240;visibility:visible;mso-wrap-style:square;mso-width-percent:0;mso-height-percent:0;mso-wrap-distance-left:9pt;mso-wrap-distance-top:0;mso-wrap-distance-right:9pt;mso-wrap-distance-bottom:0;mso-position-horizontal:absolute;mso-position-horizontal-relative:margin;mso-position-vertical:absolute;mso-position-vertical-relative:text;mso-width-percent:0;mso-height-percent:0;mso-width-relative:margin;mso-height-relative:margin" from="-20.05pt,78pt" to="461.4pt,78pt" o:gfxdata="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" strokecolor="#a8d08d [1945]" strokeweight="4pt">
               <v:stroke joinstyle="miter"/>
               <w10:wrap anchorx="margin"/>
             </v:line>
@@ -6508,6 +5082,155 @@
     </w:lvl>
   </w:abstractNum>
   <w:abstractNum w:abstractNumId="8" w15:restartNumberingAfterBreak="0">
+    <w:nsid w:val="63770FA9"/>
+    <w:multiLevelType w:val="multilevel"/>
+    <w:tmpl w:val="0A7A47D8"/>
+    <w:lvl w:ilvl="0">
+      <w:start w:val="1"/>
+      <w:numFmt w:val="bullet"/>
+      <w:lvlText w:val=""/>
+      <w:lvlJc w:val="left"/>
+      <w:pPr>
+        <w:tabs>
+          <w:tab w:val="num" w:pos="720"/>
+        </w:tabs>
+        <w:ind w:left="720" w:hanging="360"/>
+      </w:pPr>
+      <w:rPr>
+        <w:rFonts w:ascii="Symbol" w:hAnsi="Symbol" w:hint="default"/>
+        <w:sz w:val="20"/>
+      </w:rPr>
+    </w:lvl>
+    <w:lvl w:ilvl="1" w:tentative="1">
+      <w:start w:val="1"/>
+      <w:numFmt w:val="bullet"/>
+      <w:lvlText w:val="o"/>
+      <w:lvlJc w:val="left"/>
+      <w:pPr>
+        <w:tabs>
+          <w:tab w:val="num" w:pos="1440"/>
+        </w:tabs>
+        <w:ind w:left="1440" w:hanging="360"/>
+      </w:pPr>
+      <w:rPr>
+        <w:rFonts w:ascii="Courier New" w:hAnsi="Courier New" w:hint="default"/>
+        <w:sz w:val="20"/>
+      </w:rPr>
+    </w:lvl>
+    <w:lvl w:ilvl="2" w:tentative="1">
+      <w:start w:val="1"/>
+      <w:numFmt w:val="bullet"/>
+      <w:lvlText w:val=""/>
+      <w:lvlJc w:val="left"/>
+      <w:pPr>
+        <w:tabs>
+          <w:tab w:val="num" w:pos="2160"/>
+        </w:tabs>
+        <w:ind w:left="2160" w:hanging="360"/>
+      </w:pPr>
+      <w:rPr>
+        <w:rFonts w:ascii="Wingdings" w:hAnsi="Wingdings" w:hint="default"/>
+        <w:sz w:val="20"/>
+      </w:rPr>
+    </w:lvl>
+    <w:lvl w:ilvl="3" w:tentative="1">
+      <w:start w:val="1"/>
+      <w:numFmt w:val="bullet"/>
+      <w:lvlText w:val=""/>
+      <w:lvlJc w:val="left"/>
+      <w:pPr>
+        <w:tabs>
+          <w:tab w:val="num" w:pos="2880"/>
+        </w:tabs>
+        <w:ind w:left="2880" w:hanging="360"/>
+      </w:pPr>
+      <w:rPr>
+        <w:rFonts w:ascii="Wingdings" w:hAnsi="Wingdings" w:hint="default"/>
+        <w:sz w:val="20"/>
+      </w:rPr>
+    </w:lvl>
+    <w:lvl w:ilvl="4" w:tentative="1">
+      <w:start w:val="1"/>
+      <w:numFmt w:val="bullet"/>
+      <w:lvlText w:val=""/>
+      <w:lvlJc w:val="left"/>
+      <w:pPr>
+        <w:tabs>
+          <w:tab w:val="num" w:pos="3600"/>
+        </w:tabs>
+        <w:ind w:left="3600" w:hanging="360"/>
+      </w:pPr>
+      <w:rPr>
+        <w:rFonts w:ascii="Wingdings" w:hAnsi="Wingdings" w:hint="default"/>
+        <w:sz w:val="20"/>
+      </w:rPr>
+    </w:lvl>
+    <w:lvl w:ilvl="5" w:tentative="1">
+      <w:start w:val="1"/>
+      <w:numFmt w:val="bullet"/>
+      <w:lvlText w:val=""/>
+      <w:lvlJc w:val="left"/>
+      <w:pPr>
+        <w:tabs>
+          <w:tab w:val="num" w:pos="4320"/>
+        </w:tabs>
+        <w:ind w:left="4320" w:hanging="360"/>
+      </w:pPr>
+      <w:rPr>
+        <w:rFonts w:ascii="Wingdings" w:hAnsi="Wingdings" w:hint="default"/>
+        <w:sz w:val="20"/>
+      </w:rPr>
+    </w:lvl>
+    <w:lvl w:ilvl="6" w:tentative="1">
+      <w:start w:val="1"/>
+      <w:numFmt w:val="bullet"/>
+      <w:lvlText w:val=""/>
+      <w:lvlJc w:val="left"/>
+      <w:pPr>
+        <w:tabs>
+          <w:tab w:val="num" w:pos="5040"/>
+        </w:tabs>
+        <w:ind w:left="5040" w:hanging="360"/>
+      </w:pPr>
+      <w:rPr>
+        <w:rFonts w:ascii="Wingdings" w:hAnsi="Wingdings" w:hint="default"/>
+        <w:sz w:val="20"/>
+      </w:rPr>
+    </w:lvl>
+    <w:lvl w:ilvl="7" w:tentative="1">
+      <w:start w:val="1"/>
+      <w:numFmt w:val="bullet"/>
+      <w:lvlText w:val=""/>
+      <w:lvlJc w:val="left"/>
+      <w:pPr>
+        <w:tabs>
+          <w:tab w:val="num" w:pos="5760"/>
+        </w:tabs>
+        <w:ind w:left="5760" w:hanging="360"/>
+      </w:pPr>
+      <w:rPr>
+        <w:rFonts w:ascii="Wingdings" w:hAnsi="Wingdings" w:hint="default"/>
+        <w:sz w:val="20"/>
+      </w:rPr>
+    </w:lvl>
+    <w:lvl w:ilvl="8" w:tentative="1">
+      <w:start w:val="1"/>
+      <w:numFmt w:val="bullet"/>
+      <w:lvlText w:val=""/>
+      <w:lvlJc w:val="left"/>
+      <w:pPr>
+        <w:tabs>
+          <w:tab w:val="num" w:pos="6480"/>
+        </w:tabs>
+        <w:ind w:left="6480" w:hanging="360"/>
+      </w:pPr>
+      <w:rPr>
+        <w:rFonts w:ascii="Wingdings" w:hAnsi="Wingdings" w:hint="default"/>
+        <w:sz w:val="20"/>
+      </w:rPr>
+    </w:lvl>
+  </w:abstractNum>
+  <w:abstractNum w:abstractNumId="9" w15:restartNumberingAfterBreak="0">
     <w:nsid w:val="688516A8"/>
     <w:multiLevelType w:val="multilevel"/>
     <w:tmpl w:val="A1E8F13E"/>
@@ -6558,7 +5281,7 @@
       <w:lvlJc w:val="left"/>
     </w:lvl>
   </w:abstractNum>
-  <w:abstractNum w:abstractNumId="9" w15:restartNumberingAfterBreak="0">
+  <w:abstractNum w:abstractNumId="10" w15:restartNumberingAfterBreak="0">
     <w:nsid w:val="6B026D4D"/>
     <w:multiLevelType w:val="multilevel"/>
     <w:tmpl w:val="DBAE50CE"/>
@@ -6609,7 +5332,7 @@
       <w:lvlJc w:val="left"/>
     </w:lvl>
   </w:abstractNum>
-  <w:abstractNum w:abstractNumId="10" w15:restartNumberingAfterBreak="0">
+  <w:abstractNum w:abstractNumId="11" w15:restartNumberingAfterBreak="0">
     <w:nsid w:val="6B36384E"/>
     <w:multiLevelType w:val="multilevel"/>
     <w:tmpl w:val="963032CA"/>
@@ -6664,10 +5387,10 @@
     <w:abstractNumId w:val="5"/>
   </w:num>
   <w:num w:numId="2">
-    <w:abstractNumId w:val="9"/>
+    <w:abstractNumId w:val="10"/>
   </w:num>
   <w:num w:numId="3">
-    <w:abstractNumId w:val="10"/>
+    <w:abstractNumId w:val="11"/>
   </w:num>
   <w:num w:numId="4">
     <w:abstractNumId w:val="3"/>
@@ -6676,7 +5399,7 @@
     <w:abstractNumId w:val="6"/>
   </w:num>
   <w:num w:numId="6">
-    <w:abstractNumId w:val="8"/>
+    <w:abstractNumId w:val="9"/>
   </w:num>
   <w:num w:numId="7">
     <w:abstractNumId w:val="4"/>
@@ -6692,6 +5415,9 @@
   </w:num>
   <w:num w:numId="11">
     <w:abstractNumId w:val="7"/>
+  </w:num>
+  <w:num w:numId="12">
+    <w:abstractNumId w:val="8"/>
   </w:num>
 </w:numbering>
 </file>

</xml_diff>